<commit_message>
complede document for week 2: n8n
</commit_message>
<xml_diff>
--- a/Tuan02/Bai02_AiAgent_NguyenHuuAnhKhoa_3122411098.docx
+++ b/Tuan02/Bai02_AiAgent_NguyenHuuAnhKhoa_3122411098.docx
@@ -687,7 +687,7 @@
               </wp:anchor>
             </w:drawing>
           </mc:Choice>
-          <mc:Fallback>
+          <mc:Fallback xmlns:w16sdtfl="http://schemas.microsoft.com/office/word/2024/wordml/sdtformatlock">
             <w:pict>
               <v:line w14:anchorId="4D9372A7" id="Straight Connector 3" o:spid="_x0000_s1026" style="position:absolute;z-index:251658752;visibility:visible;mso-wrap-style:square;mso-width-percent:0;mso-height-percent:0;mso-wrap-distance-left:9pt;mso-wrap-distance-top:-3e-5mm;mso-wrap-distance-right:9pt;mso-wrap-distance-bottom:-3e-5mm;mso-position-horizontal:absolute;mso-position-horizontal-relative:text;mso-position-vertical:absolute;mso-position-vertical-relative:text;mso-width-percent:0;mso-height-percent:0;mso-width-relative:page;mso-height-relative:page" from="140.3pt,90.5pt" to="326.5pt,90.5pt" o:gfxdata="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" strokecolor="black [3213]" strokeweight="1pt">
                 <v:stroke joinstyle="miter"/>
@@ -2589,6 +2589,7 @@
       <w:bookmarkStart w:id="3" w:name="_Toc211906863"/>
       <w:bookmarkStart w:id="4" w:name="_Toc216387377"/>
       <w:bookmarkStart w:id="5" w:name="_Toc221208534"/>
+      <w:bookmarkStart w:id="6" w:name="_Toc221218120"/>
       <w:r>
         <w:rPr>
           <w:noProof/>
@@ -2747,6 +2748,7 @@
       <w:bookmarkEnd w:id="3"/>
       <w:bookmarkEnd w:id="4"/>
       <w:bookmarkEnd w:id="5"/>
+      <w:bookmarkEnd w:id="6"/>
     </w:p>
     <w:p>
       <w:pPr>
@@ -2809,6 +2811,7 @@
         </w:rPr>
         <w:fldChar w:fldCharType="separate"/>
       </w:r>
+      <w:hyperlink w:anchor="_Toc221218120" w:history="1"/>
     </w:p>
     <w:p>
       <w:pPr>
@@ -2825,7 +2828,7 @@
           <w:szCs w:val="22"/>
         </w:rPr>
       </w:pPr>
-      <w:hyperlink w:anchor="_Toc221208535" w:history="1">
+      <w:hyperlink w:anchor="_Toc221218121" w:history="1">
         <w:r>
           <w:rPr>
             <w:rStyle w:val="Hyperlink"/>
@@ -2864,7 +2867,7 @@
             <w:sz w:val="22"/>
             <w:szCs w:val="22"/>
           </w:rPr>
-          <w:instrText xml:space="preserve"> PAGEREF _Toc221208535 \h </w:instrText>
+          <w:instrText xml:space="preserve"> PAGEREF _Toc221218121 \h </w:instrText>
         </w:r>
         <w:r>
           <w:rPr>
@@ -2922,7 +2925,7 @@
           <w:szCs w:val="22"/>
         </w:rPr>
       </w:pPr>
-      <w:hyperlink w:anchor="_Toc221208536" w:history="1">
+      <w:hyperlink w:anchor="_Toc221218122" w:history="1">
         <w:r>
           <w:rPr>
             <w:rStyle w:val="Hyperlink"/>
@@ -2961,7 +2964,7 @@
             <w:sz w:val="22"/>
             <w:szCs w:val="22"/>
           </w:rPr>
-          <w:instrText xml:space="preserve"> PAGEREF _Toc221208536 \h </w:instrText>
+          <w:instrText xml:space="preserve"> PAGEREF _Toc221218122 \h </w:instrText>
         </w:r>
         <w:r>
           <w:rPr>
@@ -3019,7 +3022,7 @@
           <w:szCs w:val="22"/>
         </w:rPr>
       </w:pPr>
-      <w:hyperlink w:anchor="_Toc221208537" w:history="1">
+      <w:hyperlink w:anchor="_Toc221218123" w:history="1">
         <w:r>
           <w:rPr>
             <w:rStyle w:val="Hyperlink"/>
@@ -3058,7 +3061,7 @@
             <w:sz w:val="22"/>
             <w:szCs w:val="22"/>
           </w:rPr>
-          <w:instrText xml:space="preserve"> PAGEREF _Toc221208537 \h </w:instrText>
+          <w:instrText xml:space="preserve"> PAGEREF _Toc221218123 \h </w:instrText>
         </w:r>
         <w:r>
           <w:rPr>
@@ -3116,7 +3119,7 @@
           <w:szCs w:val="22"/>
         </w:rPr>
       </w:pPr>
-      <w:hyperlink w:anchor="_Toc221208538" w:history="1">
+      <w:hyperlink w:anchor="_Toc221218124" w:history="1">
         <w:r>
           <w:rPr>
             <w:rStyle w:val="Hyperlink"/>
@@ -3155,7 +3158,7 @@
             <w:sz w:val="22"/>
             <w:szCs w:val="22"/>
           </w:rPr>
-          <w:instrText xml:space="preserve"> PAGEREF _Toc221208538 \h </w:instrText>
+          <w:instrText xml:space="preserve"> PAGEREF _Toc221218124 \h </w:instrText>
         </w:r>
         <w:r>
           <w:rPr>
@@ -3213,7 +3216,7 @@
           <w:szCs w:val="22"/>
         </w:rPr>
       </w:pPr>
-      <w:hyperlink w:anchor="_Toc221208539" w:history="1">
+      <w:hyperlink w:anchor="_Toc221218125" w:history="1">
         <w:r>
           <w:rPr>
             <w:rStyle w:val="Hyperlink"/>
@@ -3252,7 +3255,7 @@
             <w:sz w:val="22"/>
             <w:szCs w:val="22"/>
           </w:rPr>
-          <w:instrText xml:space="preserve"> PAGEREF _Toc221208539 \h </w:instrText>
+          <w:instrText xml:space="preserve"> PAGEREF _Toc221218125 \h </w:instrText>
         </w:r>
         <w:r>
           <w:rPr>
@@ -3310,7 +3313,7 @@
           <w:szCs w:val="22"/>
         </w:rPr>
       </w:pPr>
-      <w:hyperlink w:anchor="_Toc221208540" w:history="1">
+      <w:hyperlink w:anchor="_Toc221218126" w:history="1">
         <w:r>
           <w:rPr>
             <w:rStyle w:val="Hyperlink"/>
@@ -3349,7 +3352,7 @@
             <w:sz w:val="22"/>
             <w:szCs w:val="22"/>
           </w:rPr>
-          <w:instrText xml:space="preserve"> PAGEREF _Toc221208540 \h </w:instrText>
+          <w:instrText xml:space="preserve"> PAGEREF _Toc221218126 \h </w:instrText>
         </w:r>
         <w:r>
           <w:rPr>
@@ -3407,7 +3410,7 @@
           <w:szCs w:val="22"/>
         </w:rPr>
       </w:pPr>
-      <w:hyperlink w:anchor="_Toc221208541" w:history="1">
+      <w:hyperlink w:anchor="_Toc221218127" w:history="1">
         <w:r>
           <w:rPr>
             <w:rStyle w:val="Hyperlink"/>
@@ -3446,7 +3449,395 @@
             <w:sz w:val="22"/>
             <w:szCs w:val="22"/>
           </w:rPr>
-          <w:instrText xml:space="preserve"> PAGEREF _Toc221208541 \h </w:instrText>
+          <w:instrText xml:space="preserve"> PAGEREF _Toc221218127 \h </w:instrText>
+        </w:r>
+        <w:r>
+          <w:rPr>
+            <w:rFonts w:ascii="Times New Roman" w:hAnsi="Times New Roman" w:cs="Times New Roman"/>
+            <w:noProof/>
+            <w:webHidden/>
+            <w:sz w:val="22"/>
+            <w:szCs w:val="22"/>
+          </w:rPr>
+        </w:r>
+        <w:r>
+          <w:rPr>
+            <w:rFonts w:ascii="Times New Roman" w:hAnsi="Times New Roman" w:cs="Times New Roman"/>
+            <w:noProof/>
+            <w:webHidden/>
+            <w:sz w:val="22"/>
+            <w:szCs w:val="22"/>
+          </w:rPr>
+          <w:fldChar w:fldCharType="separate"/>
+        </w:r>
+        <w:r>
+          <w:rPr>
+            <w:rFonts w:ascii="Times New Roman" w:hAnsi="Times New Roman" w:cs="Times New Roman"/>
+            <w:noProof/>
+            <w:webHidden/>
+            <w:sz w:val="22"/>
+            <w:szCs w:val="22"/>
+          </w:rPr>
+          <w:t>3</w:t>
+        </w:r>
+        <w:r>
+          <w:rPr>
+            <w:rFonts w:ascii="Times New Roman" w:hAnsi="Times New Roman" w:cs="Times New Roman"/>
+            <w:noProof/>
+            <w:webHidden/>
+            <w:sz w:val="22"/>
+            <w:szCs w:val="22"/>
+          </w:rPr>
+          <w:fldChar w:fldCharType="end"/>
+        </w:r>
+      </w:hyperlink>
+    </w:p>
+    <w:p>
+      <w:pPr>
+        <w:pStyle w:val="TOC2"/>
+        <w:tabs>
+          <w:tab w:val="right" w:leader="dot" w:pos="9350"/>
+        </w:tabs>
+        <w:rPr>
+          <w:rFonts w:ascii="Times New Roman" w:eastAsiaTheme="minorEastAsia" w:hAnsi="Times New Roman" w:cs="Times New Roman"/>
+          <w:i w:val="0"/>
+          <w:iCs w:val="0"/>
+          <w:noProof/>
+          <w:sz w:val="22"/>
+          <w:szCs w:val="22"/>
+        </w:rPr>
+      </w:pPr>
+      <w:hyperlink w:anchor="_Toc221218128" w:history="1">
+        <w:r>
+          <w:rPr>
+            <w:rStyle w:val="Hyperlink"/>
+            <w:rFonts w:ascii="Times New Roman" w:hAnsi="Times New Roman" w:cs="Times New Roman"/>
+            <w:noProof/>
+            <w:sz w:val="22"/>
+            <w:szCs w:val="22"/>
+          </w:rPr>
+          <w:t>2.1. Tổng quan về Tự động hóa quy trình (Workflow Automation)</w:t>
+        </w:r>
+        <w:r>
+          <w:rPr>
+            <w:rFonts w:ascii="Times New Roman" w:hAnsi="Times New Roman" w:cs="Times New Roman"/>
+            <w:noProof/>
+            <w:webHidden/>
+            <w:sz w:val="22"/>
+            <w:szCs w:val="22"/>
+          </w:rPr>
+          <w:tab/>
+        </w:r>
+        <w:r>
+          <w:rPr>
+            <w:rFonts w:ascii="Times New Roman" w:hAnsi="Times New Roman" w:cs="Times New Roman"/>
+            <w:noProof/>
+            <w:webHidden/>
+            <w:sz w:val="22"/>
+            <w:szCs w:val="22"/>
+          </w:rPr>
+          <w:fldChar w:fldCharType="begin"/>
+        </w:r>
+        <w:r>
+          <w:rPr>
+            <w:rFonts w:ascii="Times New Roman" w:hAnsi="Times New Roman" w:cs="Times New Roman"/>
+            <w:noProof/>
+            <w:webHidden/>
+            <w:sz w:val="22"/>
+            <w:szCs w:val="22"/>
+          </w:rPr>
+          <w:instrText xml:space="preserve"> PAGEREF _Toc221218128 \h </w:instrText>
+        </w:r>
+        <w:r>
+          <w:rPr>
+            <w:rFonts w:ascii="Times New Roman" w:hAnsi="Times New Roman" w:cs="Times New Roman"/>
+            <w:noProof/>
+            <w:webHidden/>
+            <w:sz w:val="22"/>
+            <w:szCs w:val="22"/>
+          </w:rPr>
+        </w:r>
+        <w:r>
+          <w:rPr>
+            <w:rFonts w:ascii="Times New Roman" w:hAnsi="Times New Roman" w:cs="Times New Roman"/>
+            <w:noProof/>
+            <w:webHidden/>
+            <w:sz w:val="22"/>
+            <w:szCs w:val="22"/>
+          </w:rPr>
+          <w:fldChar w:fldCharType="separate"/>
+        </w:r>
+        <w:r>
+          <w:rPr>
+            <w:rFonts w:ascii="Times New Roman" w:hAnsi="Times New Roman" w:cs="Times New Roman"/>
+            <w:noProof/>
+            <w:webHidden/>
+            <w:sz w:val="22"/>
+            <w:szCs w:val="22"/>
+          </w:rPr>
+          <w:t>3</w:t>
+        </w:r>
+        <w:r>
+          <w:rPr>
+            <w:rFonts w:ascii="Times New Roman" w:hAnsi="Times New Roman" w:cs="Times New Roman"/>
+            <w:noProof/>
+            <w:webHidden/>
+            <w:sz w:val="22"/>
+            <w:szCs w:val="22"/>
+          </w:rPr>
+          <w:fldChar w:fldCharType="end"/>
+        </w:r>
+      </w:hyperlink>
+    </w:p>
+    <w:p>
+      <w:pPr>
+        <w:pStyle w:val="TOC2"/>
+        <w:tabs>
+          <w:tab w:val="right" w:leader="dot" w:pos="9350"/>
+        </w:tabs>
+        <w:rPr>
+          <w:rFonts w:ascii="Times New Roman" w:eastAsiaTheme="minorEastAsia" w:hAnsi="Times New Roman" w:cs="Times New Roman"/>
+          <w:i w:val="0"/>
+          <w:iCs w:val="0"/>
+          <w:noProof/>
+          <w:sz w:val="22"/>
+          <w:szCs w:val="22"/>
+        </w:rPr>
+      </w:pPr>
+      <w:hyperlink w:anchor="_Toc221218129" w:history="1">
+        <w:r>
+          <w:rPr>
+            <w:rStyle w:val="Hyperlink"/>
+            <w:rFonts w:ascii="Times New Roman" w:hAnsi="Times New Roman" w:cs="Times New Roman"/>
+            <w:noProof/>
+            <w:sz w:val="22"/>
+            <w:szCs w:val="22"/>
+          </w:rPr>
+          <w:t>2.2. Kiến trúc workflow trong n8n</w:t>
+        </w:r>
+        <w:r>
+          <w:rPr>
+            <w:rFonts w:ascii="Times New Roman" w:hAnsi="Times New Roman" w:cs="Times New Roman"/>
+            <w:noProof/>
+            <w:webHidden/>
+            <w:sz w:val="22"/>
+            <w:szCs w:val="22"/>
+          </w:rPr>
+          <w:tab/>
+        </w:r>
+        <w:r>
+          <w:rPr>
+            <w:rFonts w:ascii="Times New Roman" w:hAnsi="Times New Roman" w:cs="Times New Roman"/>
+            <w:noProof/>
+            <w:webHidden/>
+            <w:sz w:val="22"/>
+            <w:szCs w:val="22"/>
+          </w:rPr>
+          <w:fldChar w:fldCharType="begin"/>
+        </w:r>
+        <w:r>
+          <w:rPr>
+            <w:rFonts w:ascii="Times New Roman" w:hAnsi="Times New Roman" w:cs="Times New Roman"/>
+            <w:noProof/>
+            <w:webHidden/>
+            <w:sz w:val="22"/>
+            <w:szCs w:val="22"/>
+          </w:rPr>
+          <w:instrText xml:space="preserve"> PAGEREF _Toc221218129 \h </w:instrText>
+        </w:r>
+        <w:r>
+          <w:rPr>
+            <w:rFonts w:ascii="Times New Roman" w:hAnsi="Times New Roman" w:cs="Times New Roman"/>
+            <w:noProof/>
+            <w:webHidden/>
+            <w:sz w:val="22"/>
+            <w:szCs w:val="22"/>
+          </w:rPr>
+        </w:r>
+        <w:r>
+          <w:rPr>
+            <w:rFonts w:ascii="Times New Roman" w:hAnsi="Times New Roman" w:cs="Times New Roman"/>
+            <w:noProof/>
+            <w:webHidden/>
+            <w:sz w:val="22"/>
+            <w:szCs w:val="22"/>
+          </w:rPr>
+          <w:fldChar w:fldCharType="separate"/>
+        </w:r>
+        <w:r>
+          <w:rPr>
+            <w:rFonts w:ascii="Times New Roman" w:hAnsi="Times New Roman" w:cs="Times New Roman"/>
+            <w:noProof/>
+            <w:webHidden/>
+            <w:sz w:val="22"/>
+            <w:szCs w:val="22"/>
+          </w:rPr>
+          <w:t>3</w:t>
+        </w:r>
+        <w:r>
+          <w:rPr>
+            <w:rFonts w:ascii="Times New Roman" w:hAnsi="Times New Roman" w:cs="Times New Roman"/>
+            <w:noProof/>
+            <w:webHidden/>
+            <w:sz w:val="22"/>
+            <w:szCs w:val="22"/>
+          </w:rPr>
+          <w:fldChar w:fldCharType="end"/>
+        </w:r>
+      </w:hyperlink>
+    </w:p>
+    <w:p>
+      <w:pPr>
+        <w:pStyle w:val="TOC2"/>
+        <w:tabs>
+          <w:tab w:val="right" w:leader="dot" w:pos="9350"/>
+        </w:tabs>
+        <w:rPr>
+          <w:rFonts w:ascii="Times New Roman" w:eastAsiaTheme="minorEastAsia" w:hAnsi="Times New Roman" w:cs="Times New Roman"/>
+          <w:i w:val="0"/>
+          <w:iCs w:val="0"/>
+          <w:noProof/>
+          <w:sz w:val="22"/>
+          <w:szCs w:val="22"/>
+        </w:rPr>
+      </w:pPr>
+      <w:hyperlink w:anchor="_Toc221218130" w:history="1">
+        <w:r>
+          <w:rPr>
+            <w:rStyle w:val="Hyperlink"/>
+            <w:rFonts w:ascii="Times New Roman" w:hAnsi="Times New Roman" w:cs="Times New Roman"/>
+            <w:noProof/>
+            <w:sz w:val="22"/>
+            <w:szCs w:val="22"/>
+          </w:rPr>
+          <w:t>2.3. Telegram Bot và cơ chế hoạt động</w:t>
+        </w:r>
+        <w:r>
+          <w:rPr>
+            <w:rFonts w:ascii="Times New Roman" w:hAnsi="Times New Roman" w:cs="Times New Roman"/>
+            <w:noProof/>
+            <w:webHidden/>
+            <w:sz w:val="22"/>
+            <w:szCs w:val="22"/>
+          </w:rPr>
+          <w:tab/>
+        </w:r>
+        <w:r>
+          <w:rPr>
+            <w:rFonts w:ascii="Times New Roman" w:hAnsi="Times New Roman" w:cs="Times New Roman"/>
+            <w:noProof/>
+            <w:webHidden/>
+            <w:sz w:val="22"/>
+            <w:szCs w:val="22"/>
+          </w:rPr>
+          <w:fldChar w:fldCharType="begin"/>
+        </w:r>
+        <w:r>
+          <w:rPr>
+            <w:rFonts w:ascii="Times New Roman" w:hAnsi="Times New Roman" w:cs="Times New Roman"/>
+            <w:noProof/>
+            <w:webHidden/>
+            <w:sz w:val="22"/>
+            <w:szCs w:val="22"/>
+          </w:rPr>
+          <w:instrText xml:space="preserve"> PAGEREF _Toc221218130 \h </w:instrText>
+        </w:r>
+        <w:r>
+          <w:rPr>
+            <w:rFonts w:ascii="Times New Roman" w:hAnsi="Times New Roman" w:cs="Times New Roman"/>
+            <w:noProof/>
+            <w:webHidden/>
+            <w:sz w:val="22"/>
+            <w:szCs w:val="22"/>
+          </w:rPr>
+        </w:r>
+        <w:r>
+          <w:rPr>
+            <w:rFonts w:ascii="Times New Roman" w:hAnsi="Times New Roman" w:cs="Times New Roman"/>
+            <w:noProof/>
+            <w:webHidden/>
+            <w:sz w:val="22"/>
+            <w:szCs w:val="22"/>
+          </w:rPr>
+          <w:fldChar w:fldCharType="separate"/>
+        </w:r>
+        <w:r>
+          <w:rPr>
+            <w:rFonts w:ascii="Times New Roman" w:hAnsi="Times New Roman" w:cs="Times New Roman"/>
+            <w:noProof/>
+            <w:webHidden/>
+            <w:sz w:val="22"/>
+            <w:szCs w:val="22"/>
+          </w:rPr>
+          <w:t>3</w:t>
+        </w:r>
+        <w:r>
+          <w:rPr>
+            <w:rFonts w:ascii="Times New Roman" w:hAnsi="Times New Roman" w:cs="Times New Roman"/>
+            <w:noProof/>
+            <w:webHidden/>
+            <w:sz w:val="22"/>
+            <w:szCs w:val="22"/>
+          </w:rPr>
+          <w:fldChar w:fldCharType="end"/>
+        </w:r>
+      </w:hyperlink>
+    </w:p>
+    <w:p>
+      <w:pPr>
+        <w:pStyle w:val="TOC2"/>
+        <w:tabs>
+          <w:tab w:val="right" w:leader="dot" w:pos="9350"/>
+        </w:tabs>
+        <w:rPr>
+          <w:rFonts w:ascii="Times New Roman" w:eastAsiaTheme="minorEastAsia" w:hAnsi="Times New Roman" w:cs="Times New Roman"/>
+          <w:i w:val="0"/>
+          <w:iCs w:val="0"/>
+          <w:noProof/>
+          <w:sz w:val="22"/>
+          <w:szCs w:val="22"/>
+        </w:rPr>
+      </w:pPr>
+      <w:hyperlink w:anchor="_Toc221218131" w:history="1">
+        <w:r>
+          <w:rPr>
+            <w:rStyle w:val="Hyperlink"/>
+            <w:rFonts w:ascii="Times New Roman" w:hAnsi="Times New Roman" w:cs="Times New Roman"/>
+            <w:noProof/>
+            <w:sz w:val="22"/>
+            <w:szCs w:val="22"/>
+          </w:rPr>
+          <w:t>2.4. Webhook và mô hình Event-driven</w:t>
+        </w:r>
+        <w:r>
+          <w:rPr>
+            <w:rFonts w:ascii="Times New Roman" w:hAnsi="Times New Roman" w:cs="Times New Roman"/>
+            <w:noProof/>
+            <w:webHidden/>
+            <w:sz w:val="22"/>
+            <w:szCs w:val="22"/>
+          </w:rPr>
+          <w:tab/>
+        </w:r>
+        <w:r>
+          <w:rPr>
+            <w:rFonts w:ascii="Times New Roman" w:hAnsi="Times New Roman" w:cs="Times New Roman"/>
+            <w:noProof/>
+            <w:webHidden/>
+            <w:sz w:val="22"/>
+            <w:szCs w:val="22"/>
+          </w:rPr>
+          <w:fldChar w:fldCharType="begin"/>
+        </w:r>
+        <w:r>
+          <w:rPr>
+            <w:rFonts w:ascii="Times New Roman" w:hAnsi="Times New Roman" w:cs="Times New Roman"/>
+            <w:noProof/>
+            <w:webHidden/>
+            <w:sz w:val="22"/>
+            <w:szCs w:val="22"/>
+          </w:rPr>
+          <w:instrText xml:space="preserve"> PAGEREF _Toc221218131 \h </w:instrText>
         </w:r>
         <w:r>
           <w:rPr>
@@ -3504,7 +3895,7 @@
           <w:szCs w:val="22"/>
         </w:rPr>
       </w:pPr>
-      <w:hyperlink w:anchor="_Toc221208542" w:history="1">
+      <w:hyperlink w:anchor="_Toc221218132" w:history="1">
         <w:r>
           <w:rPr>
             <w:rStyle w:val="Hyperlink"/>
@@ -3543,7 +3934,7 @@
             <w:sz w:val="22"/>
             <w:szCs w:val="22"/>
           </w:rPr>
-          <w:instrText xml:space="preserve"> PAGEREF _Toc221208542 \h </w:instrText>
+          <w:instrText xml:space="preserve"> PAGEREF _Toc221218132 \h </w:instrText>
         </w:r>
         <w:r>
           <w:rPr>
@@ -3572,7 +3963,7 @@
             <w:sz w:val="22"/>
             <w:szCs w:val="22"/>
           </w:rPr>
-          <w:t>4</w:t>
+          <w:t>5</w:t>
         </w:r>
         <w:r>
           <w:rPr>
@@ -3601,7 +3992,7 @@
           <w:szCs w:val="22"/>
         </w:rPr>
       </w:pPr>
-      <w:hyperlink w:anchor="_Toc221208543" w:history="1">
+      <w:hyperlink w:anchor="_Toc221218133" w:history="1">
         <w:r>
           <w:rPr>
             <w:rStyle w:val="Hyperlink"/>
@@ -3640,7 +4031,7 @@
             <w:sz w:val="22"/>
             <w:szCs w:val="22"/>
           </w:rPr>
-          <w:instrText xml:space="preserve"> PAGEREF _Toc221208543 \h </w:instrText>
+          <w:instrText xml:space="preserve"> PAGEREF _Toc221218133 \h </w:instrText>
         </w:r>
         <w:r>
           <w:rPr>
@@ -3669,7 +4060,7 @@
             <w:sz w:val="22"/>
             <w:szCs w:val="22"/>
           </w:rPr>
-          <w:t>4</w:t>
+          <w:t>5</w:t>
         </w:r>
         <w:r>
           <w:rPr>
@@ -3698,7 +4089,7 @@
           <w:szCs w:val="22"/>
         </w:rPr>
       </w:pPr>
-      <w:hyperlink w:anchor="_Toc221208544" w:history="1">
+      <w:hyperlink w:anchor="_Toc221218134" w:history="1">
         <w:r>
           <w:rPr>
             <w:rStyle w:val="Hyperlink"/>
@@ -3737,7 +4128,7 @@
             <w:sz w:val="22"/>
             <w:szCs w:val="22"/>
           </w:rPr>
-          <w:instrText xml:space="preserve"> PAGEREF _Toc221208544 \h </w:instrText>
+          <w:instrText xml:space="preserve"> PAGEREF _Toc221218134 \h </w:instrText>
         </w:r>
         <w:r>
           <w:rPr>
@@ -3766,7 +4157,7 @@
             <w:sz w:val="22"/>
             <w:szCs w:val="22"/>
           </w:rPr>
-          <w:t>4</w:t>
+          <w:t>5</w:t>
         </w:r>
         <w:r>
           <w:rPr>
@@ -3795,7 +4186,7 @@
           <w:szCs w:val="22"/>
         </w:rPr>
       </w:pPr>
-      <w:hyperlink w:anchor="_Toc221208545" w:history="1">
+      <w:hyperlink w:anchor="_Toc221218135" w:history="1">
         <w:r>
           <w:rPr>
             <w:rStyle w:val="Hyperlink"/>
@@ -3834,7 +4225,7 @@
             <w:sz w:val="22"/>
             <w:szCs w:val="22"/>
           </w:rPr>
-          <w:instrText xml:space="preserve"> PAGEREF _Toc221208545 \h </w:instrText>
+          <w:instrText xml:space="preserve"> PAGEREF _Toc221218135 \h </w:instrText>
         </w:r>
         <w:r>
           <w:rPr>
@@ -3863,7 +4254,7 @@
             <w:sz w:val="22"/>
             <w:szCs w:val="22"/>
           </w:rPr>
-          <w:t>5</w:t>
+          <w:t>6</w:t>
         </w:r>
         <w:r>
           <w:rPr>
@@ -3892,7 +4283,7 @@
           <w:szCs w:val="22"/>
         </w:rPr>
       </w:pPr>
-      <w:hyperlink w:anchor="_Toc221208546" w:history="1">
+      <w:hyperlink w:anchor="_Toc221218136" w:history="1">
         <w:r>
           <w:rPr>
             <w:rStyle w:val="Hyperlink"/>
@@ -3931,7 +4322,7 @@
             <w:sz w:val="22"/>
             <w:szCs w:val="22"/>
           </w:rPr>
-          <w:instrText xml:space="preserve"> PAGEREF _Toc221208546 \h </w:instrText>
+          <w:instrText xml:space="preserve"> PAGEREF _Toc221218136 \h </w:instrText>
         </w:r>
         <w:r>
           <w:rPr>
@@ -3960,7 +4351,7 @@
             <w:sz w:val="22"/>
             <w:szCs w:val="22"/>
           </w:rPr>
-          <w:t>6</w:t>
+          <w:t>7</w:t>
         </w:r>
         <w:r>
           <w:rPr>
@@ -3989,7 +4380,7 @@
           <w:szCs w:val="22"/>
         </w:rPr>
       </w:pPr>
-      <w:hyperlink w:anchor="_Toc221208547" w:history="1">
+      <w:hyperlink w:anchor="_Toc221218137" w:history="1">
         <w:r>
           <w:rPr>
             <w:rStyle w:val="Hyperlink"/>
@@ -4028,7 +4419,7 @@
             <w:sz w:val="22"/>
             <w:szCs w:val="22"/>
           </w:rPr>
-          <w:instrText xml:space="preserve"> PAGEREF _Toc221208547 \h </w:instrText>
+          <w:instrText xml:space="preserve"> PAGEREF _Toc221218137 \h </w:instrText>
         </w:r>
         <w:r>
           <w:rPr>
@@ -4057,7 +4448,7 @@
             <w:sz w:val="22"/>
             <w:szCs w:val="22"/>
           </w:rPr>
-          <w:t>7</w:t>
+          <w:t>8</w:t>
         </w:r>
         <w:r>
           <w:rPr>
@@ -4084,7 +4475,7 @@
           <w:szCs w:val="22"/>
         </w:rPr>
       </w:pPr>
-      <w:hyperlink w:anchor="_Toc221208548" w:history="1">
+      <w:hyperlink w:anchor="_Toc221218138" w:history="1">
         <w:r>
           <w:rPr>
             <w:rStyle w:val="Hyperlink"/>
@@ -4123,7 +4514,7 @@
             <w:sz w:val="22"/>
             <w:szCs w:val="22"/>
           </w:rPr>
-          <w:instrText xml:space="preserve"> PAGEREF _Toc221208548 \h </w:instrText>
+          <w:instrText xml:space="preserve"> PAGEREF _Toc221218138 \h </w:instrText>
         </w:r>
         <w:r>
           <w:rPr>
@@ -4152,7 +4543,7 @@
             <w:sz w:val="22"/>
             <w:szCs w:val="22"/>
           </w:rPr>
-          <w:t>7</w:t>
+          <w:t>8</w:t>
         </w:r>
         <w:r>
           <w:rPr>
@@ -4179,7 +4570,7 @@
           <w:szCs w:val="22"/>
         </w:rPr>
       </w:pPr>
-      <w:hyperlink w:anchor="_Toc221208549" w:history="1">
+      <w:hyperlink w:anchor="_Toc221218139" w:history="1">
         <w:r>
           <w:rPr>
             <w:rStyle w:val="Hyperlink"/>
@@ -4218,7 +4609,7 @@
             <w:sz w:val="22"/>
             <w:szCs w:val="22"/>
           </w:rPr>
-          <w:instrText xml:space="preserve"> PAGEREF _Toc221208549 \h </w:instrText>
+          <w:instrText xml:space="preserve"> PAGEREF _Toc221218139 \h </w:instrText>
         </w:r>
         <w:r>
           <w:rPr>
@@ -4247,7 +4638,7 @@
             <w:sz w:val="22"/>
             <w:szCs w:val="22"/>
           </w:rPr>
-          <w:t>7</w:t>
+          <w:t>8</w:t>
         </w:r>
         <w:r>
           <w:rPr>
@@ -4276,7 +4667,7 @@
           <w:szCs w:val="22"/>
         </w:rPr>
       </w:pPr>
-      <w:hyperlink w:anchor="_Toc221208550" w:history="1">
+      <w:hyperlink w:anchor="_Toc221218140" w:history="1">
         <w:r>
           <w:rPr>
             <w:rStyle w:val="Hyperlink"/>
@@ -4315,7 +4706,7 @@
             <w:sz w:val="22"/>
             <w:szCs w:val="22"/>
           </w:rPr>
-          <w:instrText xml:space="preserve"> PAGEREF _Toc221208550 \h </w:instrText>
+          <w:instrText xml:space="preserve"> PAGEREF _Toc221218140 \h </w:instrText>
         </w:r>
         <w:r>
           <w:rPr>
@@ -4344,7 +4735,7 @@
             <w:sz w:val="22"/>
             <w:szCs w:val="22"/>
           </w:rPr>
-          <w:t>8</w:t>
+          <w:t>9</w:t>
         </w:r>
         <w:r>
           <w:rPr>
@@ -4373,7 +4764,7 @@
           <w:szCs w:val="22"/>
         </w:rPr>
       </w:pPr>
-      <w:hyperlink w:anchor="_Toc221208551" w:history="1">
+      <w:hyperlink w:anchor="_Toc221218141" w:history="1">
         <w:r>
           <w:rPr>
             <w:rStyle w:val="Hyperlink"/>
@@ -4412,7 +4803,7 @@
             <w:sz w:val="22"/>
             <w:szCs w:val="22"/>
           </w:rPr>
-          <w:instrText xml:space="preserve"> PAGEREF _Toc221208551 \h </w:instrText>
+          <w:instrText xml:space="preserve"> PAGEREF _Toc221218141 \h </w:instrText>
         </w:r>
         <w:r>
           <w:rPr>
@@ -4441,7 +4832,7 @@
             <w:sz w:val="22"/>
             <w:szCs w:val="22"/>
           </w:rPr>
-          <w:t>8</w:t>
+          <w:t>9</w:t>
         </w:r>
         <w:r>
           <w:rPr>
@@ -4470,7 +4861,7 @@
           <w:szCs w:val="22"/>
         </w:rPr>
       </w:pPr>
-      <w:hyperlink w:anchor="_Toc221208552" w:history="1">
+      <w:hyperlink w:anchor="_Toc221218142" w:history="1">
         <w:r>
           <w:rPr>
             <w:rStyle w:val="Hyperlink"/>
@@ -4509,7 +4900,7 @@
             <w:sz w:val="22"/>
             <w:szCs w:val="22"/>
           </w:rPr>
-          <w:instrText xml:space="preserve"> PAGEREF _Toc221208552 \h </w:instrText>
+          <w:instrText xml:space="preserve"> PAGEREF _Toc221218142 \h </w:instrText>
         </w:r>
         <w:r>
           <w:rPr>
@@ -4538,7 +4929,7 @@
             <w:sz w:val="22"/>
             <w:szCs w:val="22"/>
           </w:rPr>
-          <w:t>9</w:t>
+          <w:t>10</w:t>
         </w:r>
         <w:r>
           <w:rPr>
@@ -4567,7 +4958,7 @@
           <w:szCs w:val="22"/>
         </w:rPr>
       </w:pPr>
-      <w:hyperlink w:anchor="_Toc221208553" w:history="1">
+      <w:hyperlink w:anchor="_Toc221218143" w:history="1">
         <w:r>
           <w:rPr>
             <w:rStyle w:val="Hyperlink"/>
@@ -4606,7 +4997,7 @@
             <w:sz w:val="22"/>
             <w:szCs w:val="22"/>
           </w:rPr>
-          <w:instrText xml:space="preserve"> PAGEREF _Toc221208553 \h </w:instrText>
+          <w:instrText xml:space="preserve"> PAGEREF _Toc221218143 \h </w:instrText>
         </w:r>
         <w:r>
           <w:rPr>
@@ -4635,7 +5026,7 @@
             <w:sz w:val="22"/>
             <w:szCs w:val="22"/>
           </w:rPr>
-          <w:t>9</w:t>
+          <w:t>10</w:t>
         </w:r>
         <w:r>
           <w:rPr>
@@ -4664,7 +5055,7 @@
           <w:szCs w:val="22"/>
         </w:rPr>
       </w:pPr>
-      <w:hyperlink w:anchor="_Toc221208554" w:history="1">
+      <w:hyperlink w:anchor="_Toc221218144" w:history="1">
         <w:r>
           <w:rPr>
             <w:rStyle w:val="Hyperlink"/>
@@ -4703,7 +5094,7 @@
             <w:sz w:val="22"/>
             <w:szCs w:val="22"/>
           </w:rPr>
-          <w:instrText xml:space="preserve"> PAGEREF _Toc221208554 \h </w:instrText>
+          <w:instrText xml:space="preserve"> PAGEREF _Toc221218144 \h </w:instrText>
         </w:r>
         <w:r>
           <w:rPr>
@@ -4732,7 +5123,7 @@
             <w:sz w:val="22"/>
             <w:szCs w:val="22"/>
           </w:rPr>
-          <w:t>9</w:t>
+          <w:t>10</w:t>
         </w:r>
         <w:r>
           <w:rPr>
@@ -4761,7 +5152,7 @@
           <w:szCs w:val="22"/>
         </w:rPr>
       </w:pPr>
-      <w:hyperlink w:anchor="_Toc221208555" w:history="1">
+      <w:hyperlink w:anchor="_Toc221218145" w:history="1">
         <w:r>
           <w:rPr>
             <w:rStyle w:val="Hyperlink"/>
@@ -4800,7 +5191,7 @@
             <w:sz w:val="22"/>
             <w:szCs w:val="22"/>
           </w:rPr>
-          <w:instrText xml:space="preserve"> PAGEREF _Toc221208555 \h </w:instrText>
+          <w:instrText xml:space="preserve"> PAGEREF _Toc221218145 \h </w:instrText>
         </w:r>
         <w:r>
           <w:rPr>
@@ -4829,7 +5220,7 @@
             <w:sz w:val="22"/>
             <w:szCs w:val="22"/>
           </w:rPr>
-          <w:t>9</w:t>
+          <w:t>10</w:t>
         </w:r>
         <w:r>
           <w:rPr>
@@ -4850,91 +5241,67 @@
           <w:tab w:val="right" w:leader="dot" w:pos="9350"/>
         </w:tabs>
         <w:rPr>
-          <w:rFonts w:ascii="Times New Roman" w:eastAsiaTheme="minorEastAsia" w:hAnsi="Times New Roman" w:cs="Times New Roman"/>
+          <w:rFonts w:eastAsiaTheme="minorEastAsia"/>
           <w:b w:val="0"/>
           <w:bCs w:val="0"/>
           <w:noProof/>
-          <w:sz w:val="22"/>
-          <w:szCs w:val="22"/>
+          <w:sz w:val="24"/>
+          <w:szCs w:val="24"/>
         </w:rPr>
       </w:pPr>
-      <w:hyperlink w:anchor="_Toc221208556" w:history="1">
+      <w:hyperlink w:anchor="_Toc221218146" w:history="1">
         <w:r>
           <w:rPr>
             <w:rStyle w:val="Hyperlink"/>
-            <w:rFonts w:ascii="Times New Roman" w:hAnsi="Times New Roman" w:cs="Times New Roman"/>
-            <w:noProof/>
-            <w:sz w:val="22"/>
-            <w:szCs w:val="22"/>
+            <w:noProof/>
           </w:rPr>
           <w:t>DANH MỤC TÀI LIỆU THAM KHẢO</w:t>
         </w:r>
         <w:r>
           <w:rPr>
-            <w:rFonts w:ascii="Times New Roman" w:hAnsi="Times New Roman" w:cs="Times New Roman"/>
-            <w:noProof/>
-            <w:webHidden/>
-            <w:sz w:val="22"/>
-            <w:szCs w:val="22"/>
+            <w:noProof/>
+            <w:webHidden/>
           </w:rPr>
           <w:tab/>
         </w:r>
         <w:r>
           <w:rPr>
-            <w:rFonts w:ascii="Times New Roman" w:hAnsi="Times New Roman" w:cs="Times New Roman"/>
-            <w:noProof/>
-            <w:webHidden/>
-            <w:sz w:val="22"/>
-            <w:szCs w:val="22"/>
+            <w:noProof/>
+            <w:webHidden/>
           </w:rPr>
           <w:fldChar w:fldCharType="begin"/>
         </w:r>
         <w:r>
           <w:rPr>
-            <w:rFonts w:ascii="Times New Roman" w:hAnsi="Times New Roman" w:cs="Times New Roman"/>
-            <w:noProof/>
-            <w:webHidden/>
-            <w:sz w:val="22"/>
-            <w:szCs w:val="22"/>
-          </w:rPr>
-          <w:instrText xml:space="preserve"> PAGEREF _Toc221208556 \h </w:instrText>
-        </w:r>
-        <w:r>
-          <w:rPr>
-            <w:rFonts w:ascii="Times New Roman" w:hAnsi="Times New Roman" w:cs="Times New Roman"/>
-            <w:noProof/>
-            <w:webHidden/>
-            <w:sz w:val="22"/>
-            <w:szCs w:val="22"/>
-          </w:rPr>
-        </w:r>
-        <w:r>
-          <w:rPr>
-            <w:rFonts w:ascii="Times New Roman" w:hAnsi="Times New Roman" w:cs="Times New Roman"/>
-            <w:noProof/>
-            <w:webHidden/>
-            <w:sz w:val="22"/>
-            <w:szCs w:val="22"/>
+            <w:noProof/>
+            <w:webHidden/>
+          </w:rPr>
+          <w:instrText xml:space="preserve"> PAGEREF _Toc221218146 \h </w:instrText>
+        </w:r>
+        <w:r>
+          <w:rPr>
+            <w:noProof/>
+            <w:webHidden/>
+          </w:rPr>
+        </w:r>
+        <w:r>
+          <w:rPr>
+            <w:noProof/>
+            <w:webHidden/>
           </w:rPr>
           <w:fldChar w:fldCharType="separate"/>
         </w:r>
         <w:r>
           <w:rPr>
-            <w:rFonts w:ascii="Times New Roman" w:hAnsi="Times New Roman" w:cs="Times New Roman"/>
-            <w:noProof/>
-            <w:webHidden/>
-            <w:sz w:val="22"/>
-            <w:szCs w:val="22"/>
-          </w:rPr>
-          <w:t>10</w:t>
-        </w:r>
-        <w:r>
-          <w:rPr>
-            <w:rFonts w:ascii="Times New Roman" w:hAnsi="Times New Roman" w:cs="Times New Roman"/>
-            <w:noProof/>
-            <w:webHidden/>
-            <w:sz w:val="22"/>
-            <w:szCs w:val="22"/>
+            <w:noProof/>
+            <w:webHidden/>
+          </w:rPr>
+          <w:t>11</w:t>
+        </w:r>
+        <w:r>
+          <w:rPr>
+            <w:noProof/>
+            <w:webHidden/>
           </w:rPr>
           <w:fldChar w:fldCharType="end"/>
         </w:r>
@@ -5551,11 +5918,11 @@
           <w:bCs/>
         </w:rPr>
       </w:pPr>
-      <w:bookmarkStart w:id="6" w:name="_Toc209115045"/>
-      <w:bookmarkStart w:id="7" w:name="_Toc209115226"/>
-      <w:bookmarkStart w:id="8" w:name="_Toc211906482"/>
-      <w:bookmarkStart w:id="9" w:name="_Toc211906636"/>
-      <w:bookmarkStart w:id="10" w:name="_Toc211906864"/>
+      <w:bookmarkStart w:id="7" w:name="_Toc209115045"/>
+      <w:bookmarkStart w:id="8" w:name="_Toc209115226"/>
+      <w:bookmarkStart w:id="9" w:name="_Toc211906482"/>
+      <w:bookmarkStart w:id="10" w:name="_Toc211906636"/>
+      <w:bookmarkStart w:id="11" w:name="_Toc211906864"/>
       <w:r>
         <w:rPr>
           <w:b/>
@@ -5564,11 +5931,11 @@
         <w:lastRenderedPageBreak/>
         <w:t>BẢNG PHÂN CÔNG CÔNG VIỆC</w:t>
       </w:r>
-      <w:bookmarkEnd w:id="6"/>
       <w:bookmarkEnd w:id="7"/>
       <w:bookmarkEnd w:id="8"/>
       <w:bookmarkEnd w:id="9"/>
       <w:bookmarkEnd w:id="10"/>
+      <w:bookmarkEnd w:id="11"/>
     </w:p>
     <w:tbl>
       <w:tblPr>
@@ -5979,12 +6346,12 @@
         <w:pStyle w:val="Mot"/>
         <w:jc w:val="center"/>
       </w:pPr>
-      <w:bookmarkStart w:id="11" w:name="_Toc221208535"/>
+      <w:bookmarkStart w:id="12" w:name="_Toc221218121"/>
       <w:r>
         <w:lastRenderedPageBreak/>
         <w:t>LỜI MỞ ĐẦU</w:t>
       </w:r>
-      <w:bookmarkEnd w:id="11"/>
+      <w:bookmarkEnd w:id="12"/>
     </w:p>
     <w:p>
       <w:pPr>
@@ -6028,28 +6395,22 @@
       <w:pPr>
         <w:pStyle w:val="Mot"/>
       </w:pPr>
-      <w:bookmarkStart w:id="12" w:name="_Toc221208536"/>
+      <w:bookmarkStart w:id="13" w:name="_Toc221218122"/>
       <w:r>
         <w:lastRenderedPageBreak/>
-        <w:t xml:space="preserve">CHƯƠNG </w:t>
-      </w:r>
-      <w:r>
-        <w:t>I</w:t>
-      </w:r>
-      <w:r>
-        <w:t>: GIỚI THIỆU VỀ YÊU CẦU BÀI TOÁN</w:t>
-      </w:r>
-      <w:bookmarkEnd w:id="12"/>
+        <w:t>CHƯƠNG I: GIỚI THIỆU VỀ YÊU CẦU BÀI TOÁN</w:t>
+      </w:r>
+      <w:bookmarkEnd w:id="13"/>
     </w:p>
     <w:p>
       <w:pPr>
         <w:pStyle w:val="Hai"/>
       </w:pPr>
-      <w:bookmarkStart w:id="13" w:name="_Toc221208537"/>
+      <w:bookmarkStart w:id="14" w:name="_Toc221218123"/>
       <w:r>
         <w:t>1.1. Mô tả bài toán</w:t>
       </w:r>
-      <w:bookmarkEnd w:id="13"/>
+      <w:bookmarkEnd w:id="14"/>
     </w:p>
     <w:p>
       <w:pPr>
@@ -6079,11 +6440,11 @@
       <w:pPr>
         <w:pStyle w:val="Hai"/>
       </w:pPr>
-      <w:bookmarkStart w:id="14" w:name="_Toc221208538"/>
+      <w:bookmarkStart w:id="15" w:name="_Toc221218124"/>
       <w:r>
         <w:t>1.2. Yêu cầu chức năng của hệ thống</w:t>
       </w:r>
-      <w:bookmarkEnd w:id="14"/>
+      <w:bookmarkEnd w:id="15"/>
     </w:p>
     <w:p>
       <w:pPr>
@@ -6189,11 +6550,11 @@
       <w:pPr>
         <w:pStyle w:val="Hai"/>
       </w:pPr>
-      <w:bookmarkStart w:id="15" w:name="_Toc221208539"/>
+      <w:bookmarkStart w:id="16" w:name="_Toc221218125"/>
       <w:r>
         <w:t>1.3. Yêu cầu phi chức năng</w:t>
       </w:r>
-      <w:bookmarkEnd w:id="15"/>
+      <w:bookmarkEnd w:id="16"/>
     </w:p>
     <w:p>
       <w:pPr>
@@ -6288,11 +6649,11 @@
       <w:pPr>
         <w:pStyle w:val="Hai"/>
       </w:pPr>
-      <w:bookmarkStart w:id="16" w:name="_Toc221208540"/>
+      <w:bookmarkStart w:id="17" w:name="_Toc221218126"/>
       <w:r>
         <w:t>1.4. Giới hạn của bài toán</w:t>
       </w:r>
-      <w:bookmarkEnd w:id="16"/>
+      <w:bookmarkEnd w:id="17"/>
     </w:p>
     <w:p>
       <w:pPr>
@@ -6328,35 +6689,290 @@
       <w:pPr>
         <w:pStyle w:val="Mot"/>
         <w:jc w:val="center"/>
-      </w:pPr>
-      <w:bookmarkStart w:id="17" w:name="_Toc216387383"/>
-      <w:bookmarkStart w:id="18" w:name="_Toc221208541"/>
-      <w:r>
+        <w:rPr>
+          <w:rFonts w:cs="Times New Roman"/>
+        </w:rPr>
+      </w:pPr>
+      <w:bookmarkStart w:id="18" w:name="_Toc216387383"/>
+      <w:bookmarkStart w:id="19" w:name="_Toc221218127"/>
+      <w:r>
+        <w:rPr>
+          <w:rFonts w:cs="Times New Roman"/>
+        </w:rPr>
         <w:lastRenderedPageBreak/>
         <w:t xml:space="preserve">CHƯƠNG II: </w:t>
       </w:r>
-      <w:bookmarkEnd w:id="17"/>
-      <w:r>
+      <w:bookmarkEnd w:id="18"/>
+      <w:r>
+        <w:rPr>
+          <w:rFonts w:cs="Times New Roman"/>
+        </w:rPr>
         <w:t>CƠ SỞ LÝ THUYẾT</w:t>
       </w:r>
-      <w:bookmarkEnd w:id="18"/>
+      <w:bookmarkEnd w:id="19"/>
     </w:p>
     <w:p>
       <w:pPr>
         <w:pStyle w:val="Ba"/>
-      </w:pPr>
+        <w:rPr>
+          <w:szCs w:val="24"/>
+        </w:rPr>
+      </w:pPr>
+      <w:r>
+        <w:rPr>
+          <w:szCs w:val="24"/>
+        </w:rPr>
+        <w:t>Chương này trình bày các khái niệm cơ bản về tự động hóa quy trình, nền tảng n8n, cơ chế hoạt động của Telegram Bot và các giao thức kết nối dữ liệu được áp dụng trong hệ thống.</w:t>
+      </w:r>
+    </w:p>
+    <w:p>
+      <w:pPr>
+        <w:pStyle w:val="Hai"/>
+      </w:pPr>
+      <w:bookmarkStart w:id="20" w:name="_Toc221218128"/>
+      <w:r>
+        <w:t>2.1. Tổng quan về Tự động hóa quy trình (Workflow Automation)</w:t>
+      </w:r>
+      <w:bookmarkEnd w:id="20"/>
+    </w:p>
+    <w:p>
+      <w:pPr>
+        <w:pStyle w:val="Ba"/>
+      </w:pPr>
+      <w:r>
+        <w:t>Tự động hóa quy trình là việc sử dụng công nghệ để thực hiện các tác vụ lặp đi lặp lại mà không cần sự can thiệp thủ công của con người. Trong đề tài này, hệ thống hoạt động theo mô hình Event-Driven (hướng sự kiện): một hành động cụ thể (người dùng gửi tin nhắn) sẽ kích hoạt một chuỗi các bước xử lý tự động tiếp theo</w:t>
+      </w:r>
+    </w:p>
+    <w:p>
+      <w:pPr>
+        <w:pStyle w:val="Hai"/>
+      </w:pPr>
+      <w:bookmarkStart w:id="21" w:name="_Toc221218129"/>
+      <w:r>
+        <w:t>2.</w:t>
+      </w:r>
+      <w:r>
+        <w:t>2</w:t>
+      </w:r>
+      <w:r>
+        <w:t>. Kiến trúc workflow trong n8n</w:t>
+      </w:r>
+      <w:bookmarkEnd w:id="21"/>
+    </w:p>
+    <w:p>
+      <w:pPr>
+        <w:pStyle w:val="Ba"/>
+      </w:pPr>
+      <w:r>
+        <w:t>Workflow trong n8n được xây dựng dựa trên các node, mỗi node đảm nhiệm một chức năng cụ thể. Các node được liên kết với nhau tạo thành một luồng xử lý dữ liệu hoàn chỉnh.</w:t>
+      </w:r>
+    </w:p>
+    <w:p>
+      <w:pPr>
+        <w:pStyle w:val="Ba"/>
+      </w:pPr>
+      <w:r>
+        <w:t>Một workflow cơ bản thường bao gồm:</w:t>
+      </w:r>
+    </w:p>
+    <w:p>
+      <w:pPr>
+        <w:pStyle w:val="Ba"/>
+        <w:numPr>
+          <w:ilvl w:val="0"/>
+          <w:numId w:val="38"/>
+        </w:numPr>
+      </w:pPr>
+      <w:r>
+        <w:t>Node Trigger: dùng để kích hoạt workflow khi có sự kiện xảy ra (ví dụ: nhận tin nhắn Telegram).</w:t>
+      </w:r>
+    </w:p>
+    <w:p>
+      <w:pPr>
+        <w:pStyle w:val="Ba"/>
+        <w:numPr>
+          <w:ilvl w:val="0"/>
+          <w:numId w:val="38"/>
+        </w:numPr>
+      </w:pPr>
+      <w:r>
+        <w:t>Node xử lý: thực hiện các thao tác trung gian như gọi API, xử lý dữ liệu, lọc kết quả.</w:t>
+      </w:r>
+    </w:p>
+    <w:p>
+      <w:pPr>
+        <w:pStyle w:val="Ba"/>
+        <w:numPr>
+          <w:ilvl w:val="0"/>
+          <w:numId w:val="38"/>
+        </w:numPr>
+      </w:pPr>
+      <w:r>
+        <w:t>Node Output: gửi kết quả đến hệ thống hoặc người dùng.</w:t>
+      </w:r>
+    </w:p>
+    <w:p>
+      <w:pPr>
+        <w:pStyle w:val="Hai"/>
+      </w:pPr>
+      <w:bookmarkStart w:id="22" w:name="_Toc221218130"/>
+      <w:r>
+        <w:t>2.</w:t>
+      </w:r>
+      <w:r>
+        <w:t>3</w:t>
+      </w:r>
+      <w:r>
+        <w:t>. Telegram Bot và cơ chế hoạt động</w:t>
+      </w:r>
+      <w:bookmarkEnd w:id="22"/>
+    </w:p>
+    <w:p>
+      <w:pPr>
+        <w:pStyle w:val="Ba"/>
+      </w:pPr>
+      <w:r>
+        <w:t>Telegram Bot là một tài khoản đặc biệt trên nền tảng Telegram, được thiết kế để tự động tương tác với người dùng thông qua các tin nhắn. Bot có thể nhận và gửi tin nhắn, xử lý lệnh và phản hồi dữ liệu theo kịch bản đã được lập trình.</w:t>
+      </w:r>
+    </w:p>
+    <w:p>
+      <w:pPr>
+        <w:pStyle w:val="Ba"/>
+        <w:numPr>
+          <w:ilvl w:val="0"/>
+          <w:numId w:val="39"/>
+        </w:numPr>
+      </w:pPr>
+      <w:r>
+        <w:t>Việc giao tiếp giữa Telegram và hệ thống bên ngoài được thực hiện thông qua Telegram Bot API. API này cho phép:</w:t>
+      </w:r>
+    </w:p>
+    <w:p>
+      <w:pPr>
+        <w:pStyle w:val="Ba"/>
+        <w:numPr>
+          <w:ilvl w:val="0"/>
+          <w:numId w:val="39"/>
+        </w:numPr>
+      </w:pPr>
+      <w:r>
+        <w:t>Nhận tin nhắn từ người dùng.</w:t>
+      </w:r>
+    </w:p>
+    <w:p>
+      <w:pPr>
+        <w:pStyle w:val="Ba"/>
+        <w:numPr>
+          <w:ilvl w:val="0"/>
+          <w:numId w:val="39"/>
+        </w:numPr>
+      </w:pPr>
+      <w:r>
+        <w:t>Gửi phản hồi văn bản hoặc dữ liệu đa phương tiện.</w:t>
+      </w:r>
+    </w:p>
+    <w:p>
+      <w:pPr>
+        <w:pStyle w:val="Ba"/>
+        <w:numPr>
+          <w:ilvl w:val="0"/>
+          <w:numId w:val="39"/>
+        </w:numPr>
+      </w:pPr>
+      <w:r>
+        <w:t>Thiết lập webhook để nhận sự kiện theo thời gian thực.</w:t>
+      </w:r>
+    </w:p>
+    <w:p>
+      <w:pPr>
+        <w:pStyle w:val="Hai"/>
+      </w:pPr>
+      <w:bookmarkStart w:id="23" w:name="_Toc221218131"/>
+      <w:r>
+        <w:t>2.</w:t>
+      </w:r>
+      <w:r>
+        <w:t>4</w:t>
+      </w:r>
+      <w:r>
+        <w:t>. Webhook và mô hình Event-driven</w:t>
+      </w:r>
+      <w:bookmarkEnd w:id="23"/>
+    </w:p>
+    <w:p>
+      <w:pPr>
+        <w:pStyle w:val="Ba"/>
+      </w:pPr>
+      <w:r>
+        <w:t>Webhook là một cơ chế cho phép một hệ thống tự động gửi dữ liệu đến hệ thống khác ngay khi có sự kiện xảy ra, thay vì phải liên tục kiểm tra (polling).</w:t>
+      </w:r>
+    </w:p>
+    <w:p>
+      <w:pPr>
+        <w:pStyle w:val="Ba"/>
+      </w:pPr>
+      <w:r>
+        <w:t>Ưu điểm của webhook:</w:t>
+      </w:r>
+    </w:p>
+    <w:p>
+      <w:pPr>
+        <w:pStyle w:val="Ba"/>
+        <w:numPr>
+          <w:ilvl w:val="0"/>
+          <w:numId w:val="40"/>
+        </w:numPr>
+      </w:pPr>
+      <w:r>
+        <w:t>Phản hồi nhanh, gần như theo thời gian thực.</w:t>
+      </w:r>
+    </w:p>
+    <w:p>
+      <w:pPr>
+        <w:pStyle w:val="Ba"/>
+        <w:numPr>
+          <w:ilvl w:val="0"/>
+          <w:numId w:val="40"/>
+        </w:numPr>
+      </w:pPr>
+      <w:r>
+        <w:lastRenderedPageBreak/>
+        <w:t>Giảm tài nguyên hệ thống so với phương pháp polling.</w:t>
+      </w:r>
+    </w:p>
+    <w:p>
+      <w:pPr>
+        <w:pStyle w:val="Ba"/>
+        <w:numPr>
+          <w:ilvl w:val="0"/>
+          <w:numId w:val="40"/>
+        </w:numPr>
+      </w:pPr>
+      <w:r>
+        <w:t>Phù hợp với các hệ thống chatbot và ứng dụng tương tác.</w:t>
+      </w:r>
     </w:p>
     <w:p>
       <w:pPr>
         <w:spacing w:line="480" w:lineRule="auto"/>
         <w:rPr>
           <w:rFonts w:ascii="Times New Roman" w:eastAsiaTheme="majorEastAsia" w:hAnsi="Times New Roman" w:cs="Times New Roman"/>
+          <w:b/>
+          <w:bCs/>
           <w:color w:val="000000" w:themeColor="text1"/>
           <w:kern w:val="0"/>
           <w:sz w:val="24"/>
+          <w:szCs w:val="24"/>
         </w:rPr>
       </w:pPr>
       <w:r>
+        <w:rPr>
+          <w:rFonts w:ascii="Times New Roman" w:hAnsi="Times New Roman" w:cs="Times New Roman"/>
+          <w:b/>
+          <w:bCs/>
+          <w:sz w:val="24"/>
+          <w:szCs w:val="24"/>
+        </w:rPr>
         <w:br w:type="page"/>
       </w:r>
     </w:p>
@@ -6365,27 +6981,27 @@
         <w:pStyle w:val="Mot"/>
         <w:jc w:val="center"/>
       </w:pPr>
-      <w:bookmarkStart w:id="19" w:name="_Toc216387406"/>
-      <w:bookmarkStart w:id="20" w:name="_Toc221208542"/>
+      <w:bookmarkStart w:id="24" w:name="_Toc216387406"/>
+      <w:bookmarkStart w:id="25" w:name="_Toc221218132"/>
       <w:r>
         <w:lastRenderedPageBreak/>
         <w:t xml:space="preserve">CHƯƠNG III: </w:t>
       </w:r>
-      <w:bookmarkEnd w:id="19"/>
+      <w:bookmarkEnd w:id="24"/>
       <w:r>
         <w:t>CÀI ĐẶT VÀ TRIỂN KHAI HỆ THỐNG</w:t>
       </w:r>
-      <w:bookmarkEnd w:id="20"/>
+      <w:bookmarkEnd w:id="25"/>
     </w:p>
     <w:p>
       <w:pPr>
         <w:pStyle w:val="Hai"/>
       </w:pPr>
-      <w:bookmarkStart w:id="21" w:name="_Toc221208543"/>
+      <w:bookmarkStart w:id="26" w:name="_Toc221218133"/>
       <w:r>
         <w:t>3.1. Môi trường và công cụ sử dụng</w:t>
       </w:r>
-      <w:bookmarkEnd w:id="21"/>
+      <w:bookmarkEnd w:id="26"/>
     </w:p>
     <w:p>
       <w:pPr>
@@ -6507,11 +7123,11 @@
       <w:pPr>
         <w:pStyle w:val="Hai"/>
       </w:pPr>
-      <w:bookmarkStart w:id="22" w:name="_Toc221208544"/>
+      <w:bookmarkStart w:id="27" w:name="_Toc221218134"/>
       <w:r>
         <w:t>3.2. Cài đặt N8N</w:t>
       </w:r>
-      <w:bookmarkEnd w:id="22"/>
+      <w:bookmarkEnd w:id="27"/>
     </w:p>
     <w:p>
       <w:pPr>
@@ -6642,6 +7258,9 @@
         <w:keepNext/>
       </w:pPr>
       <w:r>
+        <w:rPr>
+          <w:noProof/>
+        </w:rPr>
         <w:lastRenderedPageBreak/>
         <w:drawing>
           <wp:inline distT="0" distB="0" distL="0" distR="0" wp14:anchorId="56C96D29" wp14:editId="3A82FD23">
@@ -6685,7 +7304,7 @@
         <w:pStyle w:val="Caption"/>
         <w:jc w:val="center"/>
       </w:pPr>
-      <w:bookmarkStart w:id="23" w:name="_Toc221207816"/>
+      <w:bookmarkStart w:id="28" w:name="_Toc221207816"/>
       <w:r>
         <w:t xml:space="preserve">Hình </w:t>
       </w:r>
@@ -6710,7 +7329,7 @@
       <w:r>
         <w:t>: Giao diện khi khởi động n8n</w:t>
       </w:r>
-      <w:bookmarkEnd w:id="23"/>
+      <w:bookmarkEnd w:id="28"/>
     </w:p>
     <w:p>
       <w:pPr>
@@ -6727,6 +7346,9 @@
         <w:jc w:val="center"/>
       </w:pPr>
       <w:r>
+        <w:rPr>
+          <w:noProof/>
+        </w:rPr>
         <w:drawing>
           <wp:inline distT="0" distB="0" distL="0" distR="0" wp14:anchorId="1B3426BF" wp14:editId="44488115">
             <wp:extent cx="3094892" cy="4067233"/>
@@ -6772,7 +7394,7 @@
         <w:pStyle w:val="Caption"/>
         <w:jc w:val="center"/>
       </w:pPr>
-      <w:bookmarkStart w:id="24" w:name="_Toc221207817"/>
+      <w:bookmarkStart w:id="29" w:name="_Toc221207817"/>
       <w:r>
         <w:t xml:space="preserve">Hình </w:t>
       </w:r>
@@ -6797,7 +7419,7 @@
       <w:r>
         <w:t>: Giao diện đăng nhập của n8n</w:t>
       </w:r>
-      <w:bookmarkEnd w:id="24"/>
+      <w:bookmarkEnd w:id="29"/>
     </w:p>
     <w:p>
       <w:pPr>
@@ -6808,11 +7430,11 @@
       <w:pPr>
         <w:pStyle w:val="Hai"/>
       </w:pPr>
-      <w:bookmarkStart w:id="25" w:name="_Toc221208545"/>
+      <w:bookmarkStart w:id="30" w:name="_Toc221218135"/>
       <w:r>
         <w:t>3.3. Cấu hình Telegram Bot</w:t>
       </w:r>
-      <w:bookmarkEnd w:id="25"/>
+      <w:bookmarkEnd w:id="30"/>
     </w:p>
     <w:p>
       <w:pPr>
@@ -6894,7 +7516,7 @@
         <w:pStyle w:val="Caption"/>
         <w:jc w:val="center"/>
       </w:pPr>
-      <w:bookmarkStart w:id="26" w:name="_Toc221207818"/>
+      <w:bookmarkStart w:id="31" w:name="_Toc221207818"/>
       <w:r>
         <w:t xml:space="preserve">Hình </w:t>
       </w:r>
@@ -6919,7 +7541,7 @@
       <w:r>
         <w:t>: Giao diện BotFather</w:t>
       </w:r>
-      <w:bookmarkEnd w:id="26"/>
+      <w:bookmarkEnd w:id="31"/>
     </w:p>
     <w:p>
       <w:pPr>
@@ -6976,11 +7598,11 @@
       <w:pPr>
         <w:pStyle w:val="Hai"/>
       </w:pPr>
-      <w:bookmarkStart w:id="27" w:name="_Toc221208546"/>
+      <w:bookmarkStart w:id="32" w:name="_Toc221218136"/>
       <w:r>
         <w:t>3.4. Cấu hình Webhook bằng ngrok</w:t>
       </w:r>
-      <w:bookmarkEnd w:id="27"/>
+      <w:bookmarkEnd w:id="32"/>
     </w:p>
     <w:p>
       <w:pPr>
@@ -7057,22 +7679,22 @@
       <w:pPr>
         <w:pStyle w:val="Hai"/>
       </w:pPr>
-      <w:bookmarkStart w:id="28" w:name="_Toc221208547"/>
+      <w:bookmarkStart w:id="33" w:name="_Toc221218137"/>
       <w:r>
         <w:lastRenderedPageBreak/>
         <w:t>3.5. Xây dụng workflow lấy danh sách phim</w:t>
       </w:r>
-      <w:bookmarkEnd w:id="28"/>
+      <w:bookmarkEnd w:id="33"/>
     </w:p>
     <w:p>
       <w:pPr>
         <w:pStyle w:val="Haichamnam"/>
       </w:pPr>
-      <w:bookmarkStart w:id="29" w:name="_Toc221208548"/>
+      <w:bookmarkStart w:id="34" w:name="_Toc221218138"/>
       <w:r>
         <w:t>3.5.1. HTTP Request Node</w:t>
       </w:r>
-      <w:bookmarkEnd w:id="29"/>
+      <w:bookmarkEnd w:id="34"/>
     </w:p>
     <w:p>
       <w:pPr>
@@ -7200,7 +7822,7 @@
           <w:szCs w:val="22"/>
         </w:rPr>
       </w:pPr>
-      <w:bookmarkStart w:id="30" w:name="_Toc221207819"/>
+      <w:bookmarkStart w:id="35" w:name="_Toc221207819"/>
       <w:r>
         <w:t xml:space="preserve">Hình </w:t>
       </w:r>
@@ -7228,17 +7850,17 @@
       <w:r>
         <w:t>Giao diện chỉnh sửa nôi dung API TDBM của Node Http Request</w:t>
       </w:r>
-      <w:bookmarkEnd w:id="30"/>
+      <w:bookmarkEnd w:id="35"/>
     </w:p>
     <w:p>
       <w:pPr>
         <w:pStyle w:val="Haichamnam"/>
       </w:pPr>
-      <w:bookmarkStart w:id="31" w:name="_Toc221208549"/>
+      <w:bookmarkStart w:id="36" w:name="_Toc221218139"/>
       <w:r>
         <w:t>3.5.2. Xử lý dữ liệu bằng Function/Code Node</w:t>
       </w:r>
-      <w:bookmarkEnd w:id="31"/>
+      <w:bookmarkEnd w:id="36"/>
     </w:p>
     <w:p>
       <w:pPr>
@@ -7300,11 +7922,11 @@
       <w:pPr>
         <w:pStyle w:val="Hai"/>
       </w:pPr>
-      <w:bookmarkStart w:id="32" w:name="_Toc221208550"/>
+      <w:bookmarkStart w:id="37" w:name="_Toc221218140"/>
       <w:r>
         <w:t>3.6. Gửi kết quả cho người dùng</w:t>
       </w:r>
-      <w:bookmarkEnd w:id="32"/>
+      <w:bookmarkEnd w:id="37"/>
     </w:p>
     <w:p>
       <w:pPr>
@@ -7327,11 +7949,11 @@
       <w:pPr>
         <w:pStyle w:val="Hai"/>
       </w:pPr>
-      <w:bookmarkStart w:id="33" w:name="_Toc221208551"/>
+      <w:bookmarkStart w:id="38" w:name="_Toc221218141"/>
       <w:r>
         <w:t>3.7. Kiểm tra và vận hành hệ thống</w:t>
       </w:r>
-      <w:bookmarkEnd w:id="33"/>
+      <w:bookmarkEnd w:id="38"/>
     </w:p>
     <w:p>
       <w:pPr>
@@ -7339,6 +7961,9 @@
         <w:keepNext/>
       </w:pPr>
       <w:r>
+        <w:rPr>
+          <w:noProof/>
+        </w:rPr>
         <w:drawing>
           <wp:inline distT="0" distB="0" distL="0" distR="0" wp14:anchorId="7B0E9CCC" wp14:editId="27B841E5">
             <wp:extent cx="5943600" cy="1081664"/>
@@ -7384,7 +8009,7 @@
         <w:pStyle w:val="Caption"/>
         <w:jc w:val="center"/>
       </w:pPr>
-      <w:bookmarkStart w:id="34" w:name="_Toc221207820"/>
+      <w:bookmarkStart w:id="39" w:name="_Toc221207820"/>
       <w:r>
         <w:t xml:space="preserve">Hình </w:t>
       </w:r>
@@ -7409,7 +8034,7 @@
       <w:r>
         <w:t>: Workflow sau khi hoàn thành</w:t>
       </w:r>
-      <w:bookmarkEnd w:id="34"/>
+      <w:bookmarkEnd w:id="39"/>
     </w:p>
     <w:p>
       <w:pPr>
@@ -7510,7 +8135,7 @@
         <w:pStyle w:val="Caption"/>
         <w:jc w:val="center"/>
       </w:pPr>
-      <w:bookmarkStart w:id="35" w:name="_Toc221207821"/>
+      <w:bookmarkStart w:id="40" w:name="_Toc221207821"/>
       <w:r>
         <w:t xml:space="preserve">Hình </w:t>
       </w:r>
@@ -7535,29 +8160,29 @@
       <w:r>
         <w:t>: Chatbot phản hồi lại yêu cầu của người dùng</w:t>
       </w:r>
-      <w:bookmarkEnd w:id="35"/>
+      <w:bookmarkEnd w:id="40"/>
     </w:p>
     <w:p>
       <w:pPr>
         <w:pStyle w:val="Mot"/>
         <w:jc w:val="center"/>
       </w:pPr>
-      <w:bookmarkStart w:id="36" w:name="_Toc221208552"/>
+      <w:bookmarkStart w:id="41" w:name="_Toc221218142"/>
       <w:r>
         <w:lastRenderedPageBreak/>
         <w:t>CHƯƠNG 4: KẾT LUẬN VÀ HƯỚNG PHÁT TRIỂN</w:t>
       </w:r>
-      <w:bookmarkEnd w:id="36"/>
+      <w:bookmarkEnd w:id="41"/>
     </w:p>
     <w:p>
       <w:pPr>
         <w:pStyle w:val="Hai"/>
       </w:pPr>
-      <w:bookmarkStart w:id="37" w:name="_Toc221208553"/>
+      <w:bookmarkStart w:id="42" w:name="_Toc221218143"/>
       <w:r>
         <w:t>4.1. Kết Luận</w:t>
       </w:r>
-      <w:bookmarkEnd w:id="37"/>
+      <w:bookmarkEnd w:id="42"/>
     </w:p>
     <w:p>
       <w:pPr>
@@ -7587,11 +8212,11 @@
       <w:pPr>
         <w:pStyle w:val="Hai"/>
       </w:pPr>
-      <w:bookmarkStart w:id="38" w:name="_Toc221208554"/>
+      <w:bookmarkStart w:id="43" w:name="_Toc221218144"/>
       <w:r>
         <w:t>4.2. Hướng phát triển trong tương lai</w:t>
       </w:r>
-      <w:bookmarkEnd w:id="38"/>
+      <w:bookmarkEnd w:id="43"/>
     </w:p>
     <w:p>
       <w:pPr>
@@ -7653,11 +8278,11 @@
       <w:pPr>
         <w:pStyle w:val="Hai"/>
       </w:pPr>
-      <w:bookmarkStart w:id="39" w:name="_Toc221208555"/>
+      <w:bookmarkStart w:id="44" w:name="_Toc221218145"/>
       <w:r>
         <w:t>4.3. Tổng kết</w:t>
       </w:r>
-      <w:bookmarkEnd w:id="39"/>
+      <w:bookmarkEnd w:id="44"/>
     </w:p>
     <w:p>
       <w:pPr>
@@ -7738,14 +8363,14 @@
       <w:pPr>
         <w:pStyle w:val="Mot"/>
       </w:pPr>
-      <w:bookmarkStart w:id="40" w:name="_Toc216387410"/>
-      <w:bookmarkStart w:id="41" w:name="_Toc221208556"/>
+      <w:bookmarkStart w:id="45" w:name="_Toc216387410"/>
+      <w:bookmarkStart w:id="46" w:name="_Toc221218146"/>
       <w:r>
         <w:lastRenderedPageBreak/>
         <w:t>DANH MỤC TÀI LIỆU THAM KHẢO</w:t>
       </w:r>
-      <w:bookmarkEnd w:id="40"/>
-      <w:bookmarkEnd w:id="41"/>
+      <w:bookmarkEnd w:id="45"/>
+      <w:bookmarkEnd w:id="46"/>
       <w:r>
         <w:t xml:space="preserve"> </w:t>
       </w:r>
@@ -8110,6 +8735,155 @@
     </w:lvl>
   </w:abstractNum>
   <w:abstractNum w:abstractNumId="1" w15:restartNumberingAfterBreak="0">
+    <w:nsid w:val="05BC2D6F"/>
+    <w:multiLevelType w:val="multilevel"/>
+    <w:tmpl w:val="5C4EA862"/>
+    <w:lvl w:ilvl="0">
+      <w:start w:val="1"/>
+      <w:numFmt w:val="bullet"/>
+      <w:lvlText w:val=""/>
+      <w:lvlJc w:val="left"/>
+      <w:pPr>
+        <w:tabs>
+          <w:tab w:val="num" w:pos="720"/>
+        </w:tabs>
+        <w:ind w:left="720" w:hanging="360"/>
+      </w:pPr>
+      <w:rPr>
+        <w:rFonts w:ascii="Symbol" w:hAnsi="Symbol" w:hint="default"/>
+        <w:sz w:val="20"/>
+      </w:rPr>
+    </w:lvl>
+    <w:lvl w:ilvl="1" w:tentative="1">
+      <w:start w:val="1"/>
+      <w:numFmt w:val="bullet"/>
+      <w:lvlText w:val="o"/>
+      <w:lvlJc w:val="left"/>
+      <w:pPr>
+        <w:tabs>
+          <w:tab w:val="num" w:pos="1440"/>
+        </w:tabs>
+        <w:ind w:left="1440" w:hanging="360"/>
+      </w:pPr>
+      <w:rPr>
+        <w:rFonts w:ascii="Courier New" w:hAnsi="Courier New" w:hint="default"/>
+        <w:sz w:val="20"/>
+      </w:rPr>
+    </w:lvl>
+    <w:lvl w:ilvl="2" w:tentative="1">
+      <w:start w:val="1"/>
+      <w:numFmt w:val="bullet"/>
+      <w:lvlText w:val=""/>
+      <w:lvlJc w:val="left"/>
+      <w:pPr>
+        <w:tabs>
+          <w:tab w:val="num" w:pos="2160"/>
+        </w:tabs>
+        <w:ind w:left="2160" w:hanging="360"/>
+      </w:pPr>
+      <w:rPr>
+        <w:rFonts w:ascii="Wingdings" w:hAnsi="Wingdings" w:hint="default"/>
+        <w:sz w:val="20"/>
+      </w:rPr>
+    </w:lvl>
+    <w:lvl w:ilvl="3" w:tentative="1">
+      <w:start w:val="1"/>
+      <w:numFmt w:val="bullet"/>
+      <w:lvlText w:val=""/>
+      <w:lvlJc w:val="left"/>
+      <w:pPr>
+        <w:tabs>
+          <w:tab w:val="num" w:pos="2880"/>
+        </w:tabs>
+        <w:ind w:left="2880" w:hanging="360"/>
+      </w:pPr>
+      <w:rPr>
+        <w:rFonts w:ascii="Wingdings" w:hAnsi="Wingdings" w:hint="default"/>
+        <w:sz w:val="20"/>
+      </w:rPr>
+    </w:lvl>
+    <w:lvl w:ilvl="4" w:tentative="1">
+      <w:start w:val="1"/>
+      <w:numFmt w:val="bullet"/>
+      <w:lvlText w:val=""/>
+      <w:lvlJc w:val="left"/>
+      <w:pPr>
+        <w:tabs>
+          <w:tab w:val="num" w:pos="3600"/>
+        </w:tabs>
+        <w:ind w:left="3600" w:hanging="360"/>
+      </w:pPr>
+      <w:rPr>
+        <w:rFonts w:ascii="Wingdings" w:hAnsi="Wingdings" w:hint="default"/>
+        <w:sz w:val="20"/>
+      </w:rPr>
+    </w:lvl>
+    <w:lvl w:ilvl="5" w:tentative="1">
+      <w:start w:val="1"/>
+      <w:numFmt w:val="bullet"/>
+      <w:lvlText w:val=""/>
+      <w:lvlJc w:val="left"/>
+      <w:pPr>
+        <w:tabs>
+          <w:tab w:val="num" w:pos="4320"/>
+        </w:tabs>
+        <w:ind w:left="4320" w:hanging="360"/>
+      </w:pPr>
+      <w:rPr>
+        <w:rFonts w:ascii="Wingdings" w:hAnsi="Wingdings" w:hint="default"/>
+        <w:sz w:val="20"/>
+      </w:rPr>
+    </w:lvl>
+    <w:lvl w:ilvl="6" w:tentative="1">
+      <w:start w:val="1"/>
+      <w:numFmt w:val="bullet"/>
+      <w:lvlText w:val=""/>
+      <w:lvlJc w:val="left"/>
+      <w:pPr>
+        <w:tabs>
+          <w:tab w:val="num" w:pos="5040"/>
+        </w:tabs>
+        <w:ind w:left="5040" w:hanging="360"/>
+      </w:pPr>
+      <w:rPr>
+        <w:rFonts w:ascii="Wingdings" w:hAnsi="Wingdings" w:hint="default"/>
+        <w:sz w:val="20"/>
+      </w:rPr>
+    </w:lvl>
+    <w:lvl w:ilvl="7" w:tentative="1">
+      <w:start w:val="1"/>
+      <w:numFmt w:val="bullet"/>
+      <w:lvlText w:val=""/>
+      <w:lvlJc w:val="left"/>
+      <w:pPr>
+        <w:tabs>
+          <w:tab w:val="num" w:pos="5760"/>
+        </w:tabs>
+        <w:ind w:left="5760" w:hanging="360"/>
+      </w:pPr>
+      <w:rPr>
+        <w:rFonts w:ascii="Wingdings" w:hAnsi="Wingdings" w:hint="default"/>
+        <w:sz w:val="20"/>
+      </w:rPr>
+    </w:lvl>
+    <w:lvl w:ilvl="8" w:tentative="1">
+      <w:start w:val="1"/>
+      <w:numFmt w:val="bullet"/>
+      <w:lvlText w:val=""/>
+      <w:lvlJc w:val="left"/>
+      <w:pPr>
+        <w:tabs>
+          <w:tab w:val="num" w:pos="6480"/>
+        </w:tabs>
+        <w:ind w:left="6480" w:hanging="360"/>
+      </w:pPr>
+      <w:rPr>
+        <w:rFonts w:ascii="Wingdings" w:hAnsi="Wingdings" w:hint="default"/>
+        <w:sz w:val="20"/>
+      </w:rPr>
+    </w:lvl>
+  </w:abstractNum>
+  <w:abstractNum w:abstractNumId="2" w15:restartNumberingAfterBreak="0">
     <w:nsid w:val="05F07EFF"/>
     <w:multiLevelType w:val="multilevel"/>
     <w:tmpl w:val="A3708894"/>
@@ -8249,7 +9023,7 @@
       </w:rPr>
     </w:lvl>
   </w:abstractNum>
-  <w:abstractNum w:abstractNumId="2" w15:restartNumberingAfterBreak="0">
+  <w:abstractNum w:abstractNumId="3" w15:restartNumberingAfterBreak="0">
     <w:nsid w:val="085B38E5"/>
     <w:multiLevelType w:val="hybridMultilevel"/>
     <w:tmpl w:val="D6E2482A"/>
@@ -8362,7 +9136,156 @@
       </w:rPr>
     </w:lvl>
   </w:abstractNum>
-  <w:abstractNum w:abstractNumId="3" w15:restartNumberingAfterBreak="0">
+  <w:abstractNum w:abstractNumId="4" w15:restartNumberingAfterBreak="0">
+    <w:nsid w:val="08ED15A7"/>
+    <w:multiLevelType w:val="multilevel"/>
+    <w:tmpl w:val="BD448B6A"/>
+    <w:lvl w:ilvl="0">
+      <w:start w:val="1"/>
+      <w:numFmt w:val="bullet"/>
+      <w:lvlText w:val=""/>
+      <w:lvlJc w:val="left"/>
+      <w:pPr>
+        <w:tabs>
+          <w:tab w:val="num" w:pos="720"/>
+        </w:tabs>
+        <w:ind w:left="720" w:hanging="360"/>
+      </w:pPr>
+      <w:rPr>
+        <w:rFonts w:ascii="Symbol" w:hAnsi="Symbol" w:hint="default"/>
+        <w:sz w:val="20"/>
+      </w:rPr>
+    </w:lvl>
+    <w:lvl w:ilvl="1" w:tentative="1">
+      <w:start w:val="1"/>
+      <w:numFmt w:val="bullet"/>
+      <w:lvlText w:val="o"/>
+      <w:lvlJc w:val="left"/>
+      <w:pPr>
+        <w:tabs>
+          <w:tab w:val="num" w:pos="1440"/>
+        </w:tabs>
+        <w:ind w:left="1440" w:hanging="360"/>
+      </w:pPr>
+      <w:rPr>
+        <w:rFonts w:ascii="Courier New" w:hAnsi="Courier New" w:hint="default"/>
+        <w:sz w:val="20"/>
+      </w:rPr>
+    </w:lvl>
+    <w:lvl w:ilvl="2" w:tentative="1">
+      <w:start w:val="1"/>
+      <w:numFmt w:val="bullet"/>
+      <w:lvlText w:val=""/>
+      <w:lvlJc w:val="left"/>
+      <w:pPr>
+        <w:tabs>
+          <w:tab w:val="num" w:pos="2160"/>
+        </w:tabs>
+        <w:ind w:left="2160" w:hanging="360"/>
+      </w:pPr>
+      <w:rPr>
+        <w:rFonts w:ascii="Wingdings" w:hAnsi="Wingdings" w:hint="default"/>
+        <w:sz w:val="20"/>
+      </w:rPr>
+    </w:lvl>
+    <w:lvl w:ilvl="3" w:tentative="1">
+      <w:start w:val="1"/>
+      <w:numFmt w:val="bullet"/>
+      <w:lvlText w:val=""/>
+      <w:lvlJc w:val="left"/>
+      <w:pPr>
+        <w:tabs>
+          <w:tab w:val="num" w:pos="2880"/>
+        </w:tabs>
+        <w:ind w:left="2880" w:hanging="360"/>
+      </w:pPr>
+      <w:rPr>
+        <w:rFonts w:ascii="Wingdings" w:hAnsi="Wingdings" w:hint="default"/>
+        <w:sz w:val="20"/>
+      </w:rPr>
+    </w:lvl>
+    <w:lvl w:ilvl="4" w:tentative="1">
+      <w:start w:val="1"/>
+      <w:numFmt w:val="bullet"/>
+      <w:lvlText w:val=""/>
+      <w:lvlJc w:val="left"/>
+      <w:pPr>
+        <w:tabs>
+          <w:tab w:val="num" w:pos="3600"/>
+        </w:tabs>
+        <w:ind w:left="3600" w:hanging="360"/>
+      </w:pPr>
+      <w:rPr>
+        <w:rFonts w:ascii="Wingdings" w:hAnsi="Wingdings" w:hint="default"/>
+        <w:sz w:val="20"/>
+      </w:rPr>
+    </w:lvl>
+    <w:lvl w:ilvl="5" w:tentative="1">
+      <w:start w:val="1"/>
+      <w:numFmt w:val="bullet"/>
+      <w:lvlText w:val=""/>
+      <w:lvlJc w:val="left"/>
+      <w:pPr>
+        <w:tabs>
+          <w:tab w:val="num" w:pos="4320"/>
+        </w:tabs>
+        <w:ind w:left="4320" w:hanging="360"/>
+      </w:pPr>
+      <w:rPr>
+        <w:rFonts w:ascii="Wingdings" w:hAnsi="Wingdings" w:hint="default"/>
+        <w:sz w:val="20"/>
+      </w:rPr>
+    </w:lvl>
+    <w:lvl w:ilvl="6" w:tentative="1">
+      <w:start w:val="1"/>
+      <w:numFmt w:val="bullet"/>
+      <w:lvlText w:val=""/>
+      <w:lvlJc w:val="left"/>
+      <w:pPr>
+        <w:tabs>
+          <w:tab w:val="num" w:pos="5040"/>
+        </w:tabs>
+        <w:ind w:left="5040" w:hanging="360"/>
+      </w:pPr>
+      <w:rPr>
+        <w:rFonts w:ascii="Wingdings" w:hAnsi="Wingdings" w:hint="default"/>
+        <w:sz w:val="20"/>
+      </w:rPr>
+    </w:lvl>
+    <w:lvl w:ilvl="7" w:tentative="1">
+      <w:start w:val="1"/>
+      <w:numFmt w:val="bullet"/>
+      <w:lvlText w:val=""/>
+      <w:lvlJc w:val="left"/>
+      <w:pPr>
+        <w:tabs>
+          <w:tab w:val="num" w:pos="5760"/>
+        </w:tabs>
+        <w:ind w:left="5760" w:hanging="360"/>
+      </w:pPr>
+      <w:rPr>
+        <w:rFonts w:ascii="Wingdings" w:hAnsi="Wingdings" w:hint="default"/>
+        <w:sz w:val="20"/>
+      </w:rPr>
+    </w:lvl>
+    <w:lvl w:ilvl="8" w:tentative="1">
+      <w:start w:val="1"/>
+      <w:numFmt w:val="bullet"/>
+      <w:lvlText w:val=""/>
+      <w:lvlJc w:val="left"/>
+      <w:pPr>
+        <w:tabs>
+          <w:tab w:val="num" w:pos="6480"/>
+        </w:tabs>
+        <w:ind w:left="6480" w:hanging="360"/>
+      </w:pPr>
+      <w:rPr>
+        <w:rFonts w:ascii="Wingdings" w:hAnsi="Wingdings" w:hint="default"/>
+        <w:sz w:val="20"/>
+      </w:rPr>
+    </w:lvl>
+  </w:abstractNum>
+  <w:abstractNum w:abstractNumId="5" w15:restartNumberingAfterBreak="0">
     <w:nsid w:val="1A682C27"/>
     <w:multiLevelType w:val="hybridMultilevel"/>
     <w:tmpl w:val="12B87660"/>
@@ -8475,7 +9398,7 @@
       </w:rPr>
     </w:lvl>
   </w:abstractNum>
-  <w:abstractNum w:abstractNumId="4" w15:restartNumberingAfterBreak="0">
+  <w:abstractNum w:abstractNumId="6" w15:restartNumberingAfterBreak="0">
     <w:nsid w:val="1BC21F56"/>
     <w:multiLevelType w:val="hybridMultilevel"/>
     <w:tmpl w:val="D8783696"/>
@@ -8561,7 +9484,7 @@
       </w:pPr>
     </w:lvl>
   </w:abstractNum>
-  <w:abstractNum w:abstractNumId="5" w15:restartNumberingAfterBreak="0">
+  <w:abstractNum w:abstractNumId="7" w15:restartNumberingAfterBreak="0">
     <w:nsid w:val="1CCB5BB4"/>
     <w:multiLevelType w:val="hybridMultilevel"/>
     <w:tmpl w:val="CB2AC270"/>
@@ -8674,7 +9597,7 @@
       </w:rPr>
     </w:lvl>
   </w:abstractNum>
-  <w:abstractNum w:abstractNumId="6" w15:restartNumberingAfterBreak="0">
+  <w:abstractNum w:abstractNumId="8" w15:restartNumberingAfterBreak="0">
     <w:nsid w:val="23C3338A"/>
     <w:multiLevelType w:val="multilevel"/>
     <w:tmpl w:val="01464832"/>
@@ -8814,7 +9737,7 @@
       </w:rPr>
     </w:lvl>
   </w:abstractNum>
-  <w:abstractNum w:abstractNumId="7" w15:restartNumberingAfterBreak="0">
+  <w:abstractNum w:abstractNumId="9" w15:restartNumberingAfterBreak="0">
     <w:nsid w:val="24370CDA"/>
     <w:multiLevelType w:val="hybridMultilevel"/>
     <w:tmpl w:val="65106CD2"/>
@@ -8927,7 +9850,7 @@
       </w:rPr>
     </w:lvl>
   </w:abstractNum>
-  <w:abstractNum w:abstractNumId="8" w15:restartNumberingAfterBreak="0">
+  <w:abstractNum w:abstractNumId="10" w15:restartNumberingAfterBreak="0">
     <w:nsid w:val="24946AE5"/>
     <w:multiLevelType w:val="hybridMultilevel"/>
     <w:tmpl w:val="308489B2"/>
@@ -9040,7 +9963,7 @@
       </w:rPr>
     </w:lvl>
   </w:abstractNum>
-  <w:abstractNum w:abstractNumId="9" w15:restartNumberingAfterBreak="0">
+  <w:abstractNum w:abstractNumId="11" w15:restartNumberingAfterBreak="0">
     <w:nsid w:val="2AD73AF9"/>
     <w:multiLevelType w:val="hybridMultilevel"/>
     <w:tmpl w:val="5F0CD252"/>
@@ -9153,7 +10076,7 @@
       </w:rPr>
     </w:lvl>
   </w:abstractNum>
-  <w:abstractNum w:abstractNumId="10" w15:restartNumberingAfterBreak="0">
+  <w:abstractNum w:abstractNumId="12" w15:restartNumberingAfterBreak="0">
     <w:nsid w:val="2BF5118D"/>
     <w:multiLevelType w:val="hybridMultilevel"/>
     <w:tmpl w:val="E38CF888"/>
@@ -9266,7 +10189,7 @@
       </w:rPr>
     </w:lvl>
   </w:abstractNum>
-  <w:abstractNum w:abstractNumId="11" w15:restartNumberingAfterBreak="0">
+  <w:abstractNum w:abstractNumId="13" w15:restartNumberingAfterBreak="0">
     <w:nsid w:val="3239691E"/>
     <w:multiLevelType w:val="multilevel"/>
     <w:tmpl w:val="D6147720"/>
@@ -9406,7 +10329,7 @@
       </w:rPr>
     </w:lvl>
   </w:abstractNum>
-  <w:abstractNum w:abstractNumId="12" w15:restartNumberingAfterBreak="0">
+  <w:abstractNum w:abstractNumId="14" w15:restartNumberingAfterBreak="0">
     <w:nsid w:val="33E04E6A"/>
     <w:multiLevelType w:val="hybridMultilevel"/>
     <w:tmpl w:val="EDEE7F4A"/>
@@ -9519,7 +10442,7 @@
       </w:rPr>
     </w:lvl>
   </w:abstractNum>
-  <w:abstractNum w:abstractNumId="13" w15:restartNumberingAfterBreak="0">
+  <w:abstractNum w:abstractNumId="15" w15:restartNumberingAfterBreak="0">
     <w:nsid w:val="355C48FB"/>
     <w:multiLevelType w:val="hybridMultilevel"/>
     <w:tmpl w:val="0BCCED3E"/>
@@ -9632,7 +10555,7 @@
       </w:rPr>
     </w:lvl>
   </w:abstractNum>
-  <w:abstractNum w:abstractNumId="14" w15:restartNumberingAfterBreak="0">
+  <w:abstractNum w:abstractNumId="16" w15:restartNumberingAfterBreak="0">
     <w:nsid w:val="38747FC2"/>
     <w:multiLevelType w:val="multilevel"/>
     <w:tmpl w:val="F45AC57E"/>
@@ -9772,7 +10695,120 @@
       </w:rPr>
     </w:lvl>
   </w:abstractNum>
-  <w:abstractNum w:abstractNumId="15" w15:restartNumberingAfterBreak="0">
+  <w:abstractNum w:abstractNumId="17" w15:restartNumberingAfterBreak="0">
+    <w:nsid w:val="395E192E"/>
+    <w:multiLevelType w:val="hybridMultilevel"/>
+    <w:tmpl w:val="611CEA1E"/>
+    <w:lvl w:ilvl="0" w:tplc="04090001">
+      <w:start w:val="1"/>
+      <w:numFmt w:val="bullet"/>
+      <w:lvlText w:val=""/>
+      <w:lvlJc w:val="left"/>
+      <w:pPr>
+        <w:ind w:left="720" w:hanging="360"/>
+      </w:pPr>
+      <w:rPr>
+        <w:rFonts w:ascii="Symbol" w:hAnsi="Symbol" w:hint="default"/>
+      </w:rPr>
+    </w:lvl>
+    <w:lvl w:ilvl="1" w:tplc="04090003" w:tentative="1">
+      <w:start w:val="1"/>
+      <w:numFmt w:val="bullet"/>
+      <w:lvlText w:val="o"/>
+      <w:lvlJc w:val="left"/>
+      <w:pPr>
+        <w:ind w:left="1440" w:hanging="360"/>
+      </w:pPr>
+      <w:rPr>
+        <w:rFonts w:ascii="Courier New" w:hAnsi="Courier New" w:cs="Courier New" w:hint="default"/>
+      </w:rPr>
+    </w:lvl>
+    <w:lvl w:ilvl="2" w:tplc="04090005" w:tentative="1">
+      <w:start w:val="1"/>
+      <w:numFmt w:val="bullet"/>
+      <w:lvlText w:val=""/>
+      <w:lvlJc w:val="left"/>
+      <w:pPr>
+        <w:ind w:left="2160" w:hanging="360"/>
+      </w:pPr>
+      <w:rPr>
+        <w:rFonts w:ascii="Wingdings" w:hAnsi="Wingdings" w:hint="default"/>
+      </w:rPr>
+    </w:lvl>
+    <w:lvl w:ilvl="3" w:tplc="04090001" w:tentative="1">
+      <w:start w:val="1"/>
+      <w:numFmt w:val="bullet"/>
+      <w:lvlText w:val=""/>
+      <w:lvlJc w:val="left"/>
+      <w:pPr>
+        <w:ind w:left="2880" w:hanging="360"/>
+      </w:pPr>
+      <w:rPr>
+        <w:rFonts w:ascii="Symbol" w:hAnsi="Symbol" w:hint="default"/>
+      </w:rPr>
+    </w:lvl>
+    <w:lvl w:ilvl="4" w:tplc="04090003" w:tentative="1">
+      <w:start w:val="1"/>
+      <w:numFmt w:val="bullet"/>
+      <w:lvlText w:val="o"/>
+      <w:lvlJc w:val="left"/>
+      <w:pPr>
+        <w:ind w:left="3600" w:hanging="360"/>
+      </w:pPr>
+      <w:rPr>
+        <w:rFonts w:ascii="Courier New" w:hAnsi="Courier New" w:cs="Courier New" w:hint="default"/>
+      </w:rPr>
+    </w:lvl>
+    <w:lvl w:ilvl="5" w:tplc="04090005" w:tentative="1">
+      <w:start w:val="1"/>
+      <w:numFmt w:val="bullet"/>
+      <w:lvlText w:val=""/>
+      <w:lvlJc w:val="left"/>
+      <w:pPr>
+        <w:ind w:left="4320" w:hanging="360"/>
+      </w:pPr>
+      <w:rPr>
+        <w:rFonts w:ascii="Wingdings" w:hAnsi="Wingdings" w:hint="default"/>
+      </w:rPr>
+    </w:lvl>
+    <w:lvl w:ilvl="6" w:tplc="04090001" w:tentative="1">
+      <w:start w:val="1"/>
+      <w:numFmt w:val="bullet"/>
+      <w:lvlText w:val=""/>
+      <w:lvlJc w:val="left"/>
+      <w:pPr>
+        <w:ind w:left="5040" w:hanging="360"/>
+      </w:pPr>
+      <w:rPr>
+        <w:rFonts w:ascii="Symbol" w:hAnsi="Symbol" w:hint="default"/>
+      </w:rPr>
+    </w:lvl>
+    <w:lvl w:ilvl="7" w:tplc="04090003" w:tentative="1">
+      <w:start w:val="1"/>
+      <w:numFmt w:val="bullet"/>
+      <w:lvlText w:val="o"/>
+      <w:lvlJc w:val="left"/>
+      <w:pPr>
+        <w:ind w:left="5760" w:hanging="360"/>
+      </w:pPr>
+      <w:rPr>
+        <w:rFonts w:ascii="Courier New" w:hAnsi="Courier New" w:cs="Courier New" w:hint="default"/>
+      </w:rPr>
+    </w:lvl>
+    <w:lvl w:ilvl="8" w:tplc="04090005" w:tentative="1">
+      <w:start w:val="1"/>
+      <w:numFmt w:val="bullet"/>
+      <w:lvlText w:val=""/>
+      <w:lvlJc w:val="left"/>
+      <w:pPr>
+        <w:ind w:left="6480" w:hanging="360"/>
+      </w:pPr>
+      <w:rPr>
+        <w:rFonts w:ascii="Wingdings" w:hAnsi="Wingdings" w:hint="default"/>
+      </w:rPr>
+    </w:lvl>
+  </w:abstractNum>
+  <w:abstractNum w:abstractNumId="18" w15:restartNumberingAfterBreak="0">
     <w:nsid w:val="3C526547"/>
     <w:multiLevelType w:val="hybridMultilevel"/>
     <w:tmpl w:val="62B06244"/>
@@ -9885,7 +10921,7 @@
       </w:rPr>
     </w:lvl>
   </w:abstractNum>
-  <w:abstractNum w:abstractNumId="16" w15:restartNumberingAfterBreak="0">
+  <w:abstractNum w:abstractNumId="19" w15:restartNumberingAfterBreak="0">
     <w:nsid w:val="3E825531"/>
     <w:multiLevelType w:val="hybridMultilevel"/>
     <w:tmpl w:val="E6CA64EC"/>
@@ -9998,7 +11034,7 @@
       </w:rPr>
     </w:lvl>
   </w:abstractNum>
-  <w:abstractNum w:abstractNumId="17" w15:restartNumberingAfterBreak="0">
+  <w:abstractNum w:abstractNumId="20" w15:restartNumberingAfterBreak="0">
     <w:nsid w:val="43747C34"/>
     <w:multiLevelType w:val="multilevel"/>
     <w:tmpl w:val="57A01906"/>
@@ -10114,7 +11150,7 @@
       </w:pPr>
     </w:lvl>
   </w:abstractNum>
-  <w:abstractNum w:abstractNumId="18" w15:restartNumberingAfterBreak="0">
+  <w:abstractNum w:abstractNumId="21" w15:restartNumberingAfterBreak="0">
     <w:nsid w:val="43E84E43"/>
     <w:multiLevelType w:val="hybridMultilevel"/>
     <w:tmpl w:val="687E3E6E"/>
@@ -10227,7 +11263,120 @@
       </w:rPr>
     </w:lvl>
   </w:abstractNum>
-  <w:abstractNum w:abstractNumId="19" w15:restartNumberingAfterBreak="0">
+  <w:abstractNum w:abstractNumId="22" w15:restartNumberingAfterBreak="0">
+    <w:nsid w:val="468A6088"/>
+    <w:multiLevelType w:val="hybridMultilevel"/>
+    <w:tmpl w:val="9222C924"/>
+    <w:lvl w:ilvl="0" w:tplc="28AA5C60">
+      <w:start w:val="1"/>
+      <w:numFmt w:val="bullet"/>
+      <w:lvlText w:val="‒"/>
+      <w:lvlJc w:val="left"/>
+      <w:pPr>
+        <w:ind w:left="720" w:hanging="360"/>
+      </w:pPr>
+      <w:rPr>
+        <w:rFonts w:ascii="Times New Roman" w:hAnsi="Times New Roman" w:cs="Times New Roman" w:hint="default"/>
+      </w:rPr>
+    </w:lvl>
+    <w:lvl w:ilvl="1" w:tplc="FFFFFFFF" w:tentative="1">
+      <w:start w:val="1"/>
+      <w:numFmt w:val="bullet"/>
+      <w:lvlText w:val="o"/>
+      <w:lvlJc w:val="left"/>
+      <w:pPr>
+        <w:ind w:left="1440" w:hanging="360"/>
+      </w:pPr>
+      <w:rPr>
+        <w:rFonts w:ascii="Courier New" w:hAnsi="Courier New" w:cs="Courier New" w:hint="default"/>
+      </w:rPr>
+    </w:lvl>
+    <w:lvl w:ilvl="2" w:tplc="FFFFFFFF" w:tentative="1">
+      <w:start w:val="1"/>
+      <w:numFmt w:val="bullet"/>
+      <w:lvlText w:val=""/>
+      <w:lvlJc w:val="left"/>
+      <w:pPr>
+        <w:ind w:left="2160" w:hanging="360"/>
+      </w:pPr>
+      <w:rPr>
+        <w:rFonts w:ascii="Wingdings" w:hAnsi="Wingdings" w:hint="default"/>
+      </w:rPr>
+    </w:lvl>
+    <w:lvl w:ilvl="3" w:tplc="FFFFFFFF" w:tentative="1">
+      <w:start w:val="1"/>
+      <w:numFmt w:val="bullet"/>
+      <w:lvlText w:val=""/>
+      <w:lvlJc w:val="left"/>
+      <w:pPr>
+        <w:ind w:left="2880" w:hanging="360"/>
+      </w:pPr>
+      <w:rPr>
+        <w:rFonts w:ascii="Symbol" w:hAnsi="Symbol" w:hint="default"/>
+      </w:rPr>
+    </w:lvl>
+    <w:lvl w:ilvl="4" w:tplc="FFFFFFFF" w:tentative="1">
+      <w:start w:val="1"/>
+      <w:numFmt w:val="bullet"/>
+      <w:lvlText w:val="o"/>
+      <w:lvlJc w:val="left"/>
+      <w:pPr>
+        <w:ind w:left="3600" w:hanging="360"/>
+      </w:pPr>
+      <w:rPr>
+        <w:rFonts w:ascii="Courier New" w:hAnsi="Courier New" w:cs="Courier New" w:hint="default"/>
+      </w:rPr>
+    </w:lvl>
+    <w:lvl w:ilvl="5" w:tplc="FFFFFFFF" w:tentative="1">
+      <w:start w:val="1"/>
+      <w:numFmt w:val="bullet"/>
+      <w:lvlText w:val=""/>
+      <w:lvlJc w:val="left"/>
+      <w:pPr>
+        <w:ind w:left="4320" w:hanging="360"/>
+      </w:pPr>
+      <w:rPr>
+        <w:rFonts w:ascii="Wingdings" w:hAnsi="Wingdings" w:hint="default"/>
+      </w:rPr>
+    </w:lvl>
+    <w:lvl w:ilvl="6" w:tplc="FFFFFFFF" w:tentative="1">
+      <w:start w:val="1"/>
+      <w:numFmt w:val="bullet"/>
+      <w:lvlText w:val=""/>
+      <w:lvlJc w:val="left"/>
+      <w:pPr>
+        <w:ind w:left="5040" w:hanging="360"/>
+      </w:pPr>
+      <w:rPr>
+        <w:rFonts w:ascii="Symbol" w:hAnsi="Symbol" w:hint="default"/>
+      </w:rPr>
+    </w:lvl>
+    <w:lvl w:ilvl="7" w:tplc="FFFFFFFF" w:tentative="1">
+      <w:start w:val="1"/>
+      <w:numFmt w:val="bullet"/>
+      <w:lvlText w:val="o"/>
+      <w:lvlJc w:val="left"/>
+      <w:pPr>
+        <w:ind w:left="5760" w:hanging="360"/>
+      </w:pPr>
+      <w:rPr>
+        <w:rFonts w:ascii="Courier New" w:hAnsi="Courier New" w:cs="Courier New" w:hint="default"/>
+      </w:rPr>
+    </w:lvl>
+    <w:lvl w:ilvl="8" w:tplc="FFFFFFFF" w:tentative="1">
+      <w:start w:val="1"/>
+      <w:numFmt w:val="bullet"/>
+      <w:lvlText w:val=""/>
+      <w:lvlJc w:val="left"/>
+      <w:pPr>
+        <w:ind w:left="6480" w:hanging="360"/>
+      </w:pPr>
+      <w:rPr>
+        <w:rFonts w:ascii="Wingdings" w:hAnsi="Wingdings" w:hint="default"/>
+      </w:rPr>
+    </w:lvl>
+  </w:abstractNum>
+  <w:abstractNum w:abstractNumId="23" w15:restartNumberingAfterBreak="0">
     <w:nsid w:val="4A6F3C38"/>
     <w:multiLevelType w:val="multilevel"/>
     <w:tmpl w:val="0270DAAE"/>
@@ -10367,7 +11516,7 @@
       </w:rPr>
     </w:lvl>
   </w:abstractNum>
-  <w:abstractNum w:abstractNumId="20" w15:restartNumberingAfterBreak="0">
+  <w:abstractNum w:abstractNumId="24" w15:restartNumberingAfterBreak="0">
     <w:nsid w:val="507B553B"/>
     <w:multiLevelType w:val="multilevel"/>
     <w:tmpl w:val="21F40D82"/>
@@ -10507,7 +11656,156 @@
       </w:rPr>
     </w:lvl>
   </w:abstractNum>
-  <w:abstractNum w:abstractNumId="21" w15:restartNumberingAfterBreak="0">
+  <w:abstractNum w:abstractNumId="25" w15:restartNumberingAfterBreak="0">
+    <w:nsid w:val="59902191"/>
+    <w:multiLevelType w:val="multilevel"/>
+    <w:tmpl w:val="F2EE3084"/>
+    <w:lvl w:ilvl="0">
+      <w:start w:val="1"/>
+      <w:numFmt w:val="bullet"/>
+      <w:lvlText w:val=""/>
+      <w:lvlJc w:val="left"/>
+      <w:pPr>
+        <w:tabs>
+          <w:tab w:val="num" w:pos="720"/>
+        </w:tabs>
+        <w:ind w:left="720" w:hanging="360"/>
+      </w:pPr>
+      <w:rPr>
+        <w:rFonts w:ascii="Symbol" w:hAnsi="Symbol" w:hint="default"/>
+        <w:sz w:val="20"/>
+      </w:rPr>
+    </w:lvl>
+    <w:lvl w:ilvl="1" w:tentative="1">
+      <w:start w:val="1"/>
+      <w:numFmt w:val="bullet"/>
+      <w:lvlText w:val="o"/>
+      <w:lvlJc w:val="left"/>
+      <w:pPr>
+        <w:tabs>
+          <w:tab w:val="num" w:pos="1440"/>
+        </w:tabs>
+        <w:ind w:left="1440" w:hanging="360"/>
+      </w:pPr>
+      <w:rPr>
+        <w:rFonts w:ascii="Courier New" w:hAnsi="Courier New" w:hint="default"/>
+        <w:sz w:val="20"/>
+      </w:rPr>
+    </w:lvl>
+    <w:lvl w:ilvl="2" w:tentative="1">
+      <w:start w:val="1"/>
+      <w:numFmt w:val="bullet"/>
+      <w:lvlText w:val=""/>
+      <w:lvlJc w:val="left"/>
+      <w:pPr>
+        <w:tabs>
+          <w:tab w:val="num" w:pos="2160"/>
+        </w:tabs>
+        <w:ind w:left="2160" w:hanging="360"/>
+      </w:pPr>
+      <w:rPr>
+        <w:rFonts w:ascii="Wingdings" w:hAnsi="Wingdings" w:hint="default"/>
+        <w:sz w:val="20"/>
+      </w:rPr>
+    </w:lvl>
+    <w:lvl w:ilvl="3" w:tentative="1">
+      <w:start w:val="1"/>
+      <w:numFmt w:val="bullet"/>
+      <w:lvlText w:val=""/>
+      <w:lvlJc w:val="left"/>
+      <w:pPr>
+        <w:tabs>
+          <w:tab w:val="num" w:pos="2880"/>
+        </w:tabs>
+        <w:ind w:left="2880" w:hanging="360"/>
+      </w:pPr>
+      <w:rPr>
+        <w:rFonts w:ascii="Wingdings" w:hAnsi="Wingdings" w:hint="default"/>
+        <w:sz w:val="20"/>
+      </w:rPr>
+    </w:lvl>
+    <w:lvl w:ilvl="4" w:tentative="1">
+      <w:start w:val="1"/>
+      <w:numFmt w:val="bullet"/>
+      <w:lvlText w:val=""/>
+      <w:lvlJc w:val="left"/>
+      <w:pPr>
+        <w:tabs>
+          <w:tab w:val="num" w:pos="3600"/>
+        </w:tabs>
+        <w:ind w:left="3600" w:hanging="360"/>
+      </w:pPr>
+      <w:rPr>
+        <w:rFonts w:ascii="Wingdings" w:hAnsi="Wingdings" w:hint="default"/>
+        <w:sz w:val="20"/>
+      </w:rPr>
+    </w:lvl>
+    <w:lvl w:ilvl="5" w:tentative="1">
+      <w:start w:val="1"/>
+      <w:numFmt w:val="bullet"/>
+      <w:lvlText w:val=""/>
+      <w:lvlJc w:val="left"/>
+      <w:pPr>
+        <w:tabs>
+          <w:tab w:val="num" w:pos="4320"/>
+        </w:tabs>
+        <w:ind w:left="4320" w:hanging="360"/>
+      </w:pPr>
+      <w:rPr>
+        <w:rFonts w:ascii="Wingdings" w:hAnsi="Wingdings" w:hint="default"/>
+        <w:sz w:val="20"/>
+      </w:rPr>
+    </w:lvl>
+    <w:lvl w:ilvl="6" w:tentative="1">
+      <w:start w:val="1"/>
+      <w:numFmt w:val="bullet"/>
+      <w:lvlText w:val=""/>
+      <w:lvlJc w:val="left"/>
+      <w:pPr>
+        <w:tabs>
+          <w:tab w:val="num" w:pos="5040"/>
+        </w:tabs>
+        <w:ind w:left="5040" w:hanging="360"/>
+      </w:pPr>
+      <w:rPr>
+        <w:rFonts w:ascii="Wingdings" w:hAnsi="Wingdings" w:hint="default"/>
+        <w:sz w:val="20"/>
+      </w:rPr>
+    </w:lvl>
+    <w:lvl w:ilvl="7" w:tentative="1">
+      <w:start w:val="1"/>
+      <w:numFmt w:val="bullet"/>
+      <w:lvlText w:val=""/>
+      <w:lvlJc w:val="left"/>
+      <w:pPr>
+        <w:tabs>
+          <w:tab w:val="num" w:pos="5760"/>
+        </w:tabs>
+        <w:ind w:left="5760" w:hanging="360"/>
+      </w:pPr>
+      <w:rPr>
+        <w:rFonts w:ascii="Wingdings" w:hAnsi="Wingdings" w:hint="default"/>
+        <w:sz w:val="20"/>
+      </w:rPr>
+    </w:lvl>
+    <w:lvl w:ilvl="8" w:tentative="1">
+      <w:start w:val="1"/>
+      <w:numFmt w:val="bullet"/>
+      <w:lvlText w:val=""/>
+      <w:lvlJc w:val="left"/>
+      <w:pPr>
+        <w:tabs>
+          <w:tab w:val="num" w:pos="6480"/>
+        </w:tabs>
+        <w:ind w:left="6480" w:hanging="360"/>
+      </w:pPr>
+      <w:rPr>
+        <w:rFonts w:ascii="Wingdings" w:hAnsi="Wingdings" w:hint="default"/>
+        <w:sz w:val="20"/>
+      </w:rPr>
+    </w:lvl>
+  </w:abstractNum>
+  <w:abstractNum w:abstractNumId="26" w15:restartNumberingAfterBreak="0">
     <w:nsid w:val="5A6B05F7"/>
     <w:multiLevelType w:val="hybridMultilevel"/>
     <w:tmpl w:val="07B05642"/>
@@ -10620,7 +11918,7 @@
       </w:rPr>
     </w:lvl>
   </w:abstractNum>
-  <w:abstractNum w:abstractNumId="22" w15:restartNumberingAfterBreak="0">
+  <w:abstractNum w:abstractNumId="27" w15:restartNumberingAfterBreak="0">
     <w:nsid w:val="5B353DFE"/>
     <w:multiLevelType w:val="multilevel"/>
     <w:tmpl w:val="0A5E1A74"/>
@@ -10760,7 +12058,7 @@
       </w:rPr>
     </w:lvl>
   </w:abstractNum>
-  <w:abstractNum w:abstractNumId="23" w15:restartNumberingAfterBreak="0">
+  <w:abstractNum w:abstractNumId="28" w15:restartNumberingAfterBreak="0">
     <w:nsid w:val="5B8D717A"/>
     <w:multiLevelType w:val="hybridMultilevel"/>
     <w:tmpl w:val="1438100A"/>
@@ -10873,7 +12171,7 @@
       </w:rPr>
     </w:lvl>
   </w:abstractNum>
-  <w:abstractNum w:abstractNumId="24" w15:restartNumberingAfterBreak="0">
+  <w:abstractNum w:abstractNumId="29" w15:restartNumberingAfterBreak="0">
     <w:nsid w:val="5C3829A2"/>
     <w:multiLevelType w:val="hybridMultilevel"/>
     <w:tmpl w:val="D40C6FE4"/>
@@ -10986,7 +12284,7 @@
       </w:rPr>
     </w:lvl>
   </w:abstractNum>
-  <w:abstractNum w:abstractNumId="25" w15:restartNumberingAfterBreak="0">
+  <w:abstractNum w:abstractNumId="30" w15:restartNumberingAfterBreak="0">
     <w:nsid w:val="638A6542"/>
     <w:multiLevelType w:val="hybridMultilevel"/>
     <w:tmpl w:val="C164AF72"/>
@@ -11099,7 +12397,120 @@
       </w:rPr>
     </w:lvl>
   </w:abstractNum>
-  <w:abstractNum w:abstractNumId="26" w15:restartNumberingAfterBreak="0">
+  <w:abstractNum w:abstractNumId="31" w15:restartNumberingAfterBreak="0">
+    <w:nsid w:val="6687278C"/>
+    <w:multiLevelType w:val="hybridMultilevel"/>
+    <w:tmpl w:val="B97A2664"/>
+    <w:lvl w:ilvl="0" w:tplc="04090001">
+      <w:start w:val="1"/>
+      <w:numFmt w:val="bullet"/>
+      <w:lvlText w:val=""/>
+      <w:lvlJc w:val="left"/>
+      <w:pPr>
+        <w:ind w:left="720" w:hanging="360"/>
+      </w:pPr>
+      <w:rPr>
+        <w:rFonts w:ascii="Symbol" w:hAnsi="Symbol" w:hint="default"/>
+      </w:rPr>
+    </w:lvl>
+    <w:lvl w:ilvl="1" w:tplc="04090003" w:tentative="1">
+      <w:start w:val="1"/>
+      <w:numFmt w:val="bullet"/>
+      <w:lvlText w:val="o"/>
+      <w:lvlJc w:val="left"/>
+      <w:pPr>
+        <w:ind w:left="1440" w:hanging="360"/>
+      </w:pPr>
+      <w:rPr>
+        <w:rFonts w:ascii="Courier New" w:hAnsi="Courier New" w:cs="Courier New" w:hint="default"/>
+      </w:rPr>
+    </w:lvl>
+    <w:lvl w:ilvl="2" w:tplc="04090005" w:tentative="1">
+      <w:start w:val="1"/>
+      <w:numFmt w:val="bullet"/>
+      <w:lvlText w:val=""/>
+      <w:lvlJc w:val="left"/>
+      <w:pPr>
+        <w:ind w:left="2160" w:hanging="360"/>
+      </w:pPr>
+      <w:rPr>
+        <w:rFonts w:ascii="Wingdings" w:hAnsi="Wingdings" w:hint="default"/>
+      </w:rPr>
+    </w:lvl>
+    <w:lvl w:ilvl="3" w:tplc="04090001" w:tentative="1">
+      <w:start w:val="1"/>
+      <w:numFmt w:val="bullet"/>
+      <w:lvlText w:val=""/>
+      <w:lvlJc w:val="left"/>
+      <w:pPr>
+        <w:ind w:left="2880" w:hanging="360"/>
+      </w:pPr>
+      <w:rPr>
+        <w:rFonts w:ascii="Symbol" w:hAnsi="Symbol" w:hint="default"/>
+      </w:rPr>
+    </w:lvl>
+    <w:lvl w:ilvl="4" w:tplc="04090003" w:tentative="1">
+      <w:start w:val="1"/>
+      <w:numFmt w:val="bullet"/>
+      <w:lvlText w:val="o"/>
+      <w:lvlJc w:val="left"/>
+      <w:pPr>
+        <w:ind w:left="3600" w:hanging="360"/>
+      </w:pPr>
+      <w:rPr>
+        <w:rFonts w:ascii="Courier New" w:hAnsi="Courier New" w:cs="Courier New" w:hint="default"/>
+      </w:rPr>
+    </w:lvl>
+    <w:lvl w:ilvl="5" w:tplc="04090005" w:tentative="1">
+      <w:start w:val="1"/>
+      <w:numFmt w:val="bullet"/>
+      <w:lvlText w:val=""/>
+      <w:lvlJc w:val="left"/>
+      <w:pPr>
+        <w:ind w:left="4320" w:hanging="360"/>
+      </w:pPr>
+      <w:rPr>
+        <w:rFonts w:ascii="Wingdings" w:hAnsi="Wingdings" w:hint="default"/>
+      </w:rPr>
+    </w:lvl>
+    <w:lvl w:ilvl="6" w:tplc="04090001" w:tentative="1">
+      <w:start w:val="1"/>
+      <w:numFmt w:val="bullet"/>
+      <w:lvlText w:val=""/>
+      <w:lvlJc w:val="left"/>
+      <w:pPr>
+        <w:ind w:left="5040" w:hanging="360"/>
+      </w:pPr>
+      <w:rPr>
+        <w:rFonts w:ascii="Symbol" w:hAnsi="Symbol" w:hint="default"/>
+      </w:rPr>
+    </w:lvl>
+    <w:lvl w:ilvl="7" w:tplc="04090003" w:tentative="1">
+      <w:start w:val="1"/>
+      <w:numFmt w:val="bullet"/>
+      <w:lvlText w:val="o"/>
+      <w:lvlJc w:val="left"/>
+      <w:pPr>
+        <w:ind w:left="5760" w:hanging="360"/>
+      </w:pPr>
+      <w:rPr>
+        <w:rFonts w:ascii="Courier New" w:hAnsi="Courier New" w:cs="Courier New" w:hint="default"/>
+      </w:rPr>
+    </w:lvl>
+    <w:lvl w:ilvl="8" w:tplc="04090005" w:tentative="1">
+      <w:start w:val="1"/>
+      <w:numFmt w:val="bullet"/>
+      <w:lvlText w:val=""/>
+      <w:lvlJc w:val="left"/>
+      <w:pPr>
+        <w:ind w:left="6480" w:hanging="360"/>
+      </w:pPr>
+      <w:rPr>
+        <w:rFonts w:ascii="Wingdings" w:hAnsi="Wingdings" w:hint="default"/>
+      </w:rPr>
+    </w:lvl>
+  </w:abstractNum>
+  <w:abstractNum w:abstractNumId="32" w15:restartNumberingAfterBreak="0">
     <w:nsid w:val="699D6F4E"/>
     <w:multiLevelType w:val="hybridMultilevel"/>
     <w:tmpl w:val="B2C4A078"/>
@@ -11212,7 +12623,7 @@
       </w:rPr>
     </w:lvl>
   </w:abstractNum>
-  <w:abstractNum w:abstractNumId="27" w15:restartNumberingAfterBreak="0">
+  <w:abstractNum w:abstractNumId="33" w15:restartNumberingAfterBreak="0">
     <w:nsid w:val="6CC05A8E"/>
     <w:multiLevelType w:val="multilevel"/>
     <w:tmpl w:val="6F3CE90A"/>
@@ -11352,7 +12763,120 @@
       </w:rPr>
     </w:lvl>
   </w:abstractNum>
-  <w:abstractNum w:abstractNumId="28" w15:restartNumberingAfterBreak="0">
+  <w:abstractNum w:abstractNumId="34" w15:restartNumberingAfterBreak="0">
+    <w:nsid w:val="6E446F29"/>
+    <w:multiLevelType w:val="hybridMultilevel"/>
+    <w:tmpl w:val="7AFA5716"/>
+    <w:lvl w:ilvl="0" w:tplc="E5F8FE38">
+      <w:start w:val="1"/>
+      <w:numFmt w:val="bullet"/>
+      <w:lvlText w:val="–"/>
+      <w:lvlJc w:val="left"/>
+      <w:pPr>
+        <w:ind w:left="720" w:hanging="360"/>
+      </w:pPr>
+      <w:rPr>
+        <w:rFonts w:ascii="Times New Roman" w:hAnsi="Times New Roman" w:cs="Times New Roman" w:hint="default"/>
+      </w:rPr>
+    </w:lvl>
+    <w:lvl w:ilvl="1" w:tplc="04090003" w:tentative="1">
+      <w:start w:val="1"/>
+      <w:numFmt w:val="bullet"/>
+      <w:lvlText w:val="o"/>
+      <w:lvlJc w:val="left"/>
+      <w:pPr>
+        <w:ind w:left="1440" w:hanging="360"/>
+      </w:pPr>
+      <w:rPr>
+        <w:rFonts w:ascii="Courier New" w:hAnsi="Courier New" w:cs="Courier New" w:hint="default"/>
+      </w:rPr>
+    </w:lvl>
+    <w:lvl w:ilvl="2" w:tplc="04090005" w:tentative="1">
+      <w:start w:val="1"/>
+      <w:numFmt w:val="bullet"/>
+      <w:lvlText w:val=""/>
+      <w:lvlJc w:val="left"/>
+      <w:pPr>
+        <w:ind w:left="2160" w:hanging="360"/>
+      </w:pPr>
+      <w:rPr>
+        <w:rFonts w:ascii="Wingdings" w:hAnsi="Wingdings" w:hint="default"/>
+      </w:rPr>
+    </w:lvl>
+    <w:lvl w:ilvl="3" w:tplc="04090001" w:tentative="1">
+      <w:start w:val="1"/>
+      <w:numFmt w:val="bullet"/>
+      <w:lvlText w:val=""/>
+      <w:lvlJc w:val="left"/>
+      <w:pPr>
+        <w:ind w:left="2880" w:hanging="360"/>
+      </w:pPr>
+      <w:rPr>
+        <w:rFonts w:ascii="Symbol" w:hAnsi="Symbol" w:hint="default"/>
+      </w:rPr>
+    </w:lvl>
+    <w:lvl w:ilvl="4" w:tplc="04090003" w:tentative="1">
+      <w:start w:val="1"/>
+      <w:numFmt w:val="bullet"/>
+      <w:lvlText w:val="o"/>
+      <w:lvlJc w:val="left"/>
+      <w:pPr>
+        <w:ind w:left="3600" w:hanging="360"/>
+      </w:pPr>
+      <w:rPr>
+        <w:rFonts w:ascii="Courier New" w:hAnsi="Courier New" w:cs="Courier New" w:hint="default"/>
+      </w:rPr>
+    </w:lvl>
+    <w:lvl w:ilvl="5" w:tplc="04090005" w:tentative="1">
+      <w:start w:val="1"/>
+      <w:numFmt w:val="bullet"/>
+      <w:lvlText w:val=""/>
+      <w:lvlJc w:val="left"/>
+      <w:pPr>
+        <w:ind w:left="4320" w:hanging="360"/>
+      </w:pPr>
+      <w:rPr>
+        <w:rFonts w:ascii="Wingdings" w:hAnsi="Wingdings" w:hint="default"/>
+      </w:rPr>
+    </w:lvl>
+    <w:lvl w:ilvl="6" w:tplc="04090001" w:tentative="1">
+      <w:start w:val="1"/>
+      <w:numFmt w:val="bullet"/>
+      <w:lvlText w:val=""/>
+      <w:lvlJc w:val="left"/>
+      <w:pPr>
+        <w:ind w:left="5040" w:hanging="360"/>
+      </w:pPr>
+      <w:rPr>
+        <w:rFonts w:ascii="Symbol" w:hAnsi="Symbol" w:hint="default"/>
+      </w:rPr>
+    </w:lvl>
+    <w:lvl w:ilvl="7" w:tplc="04090003" w:tentative="1">
+      <w:start w:val="1"/>
+      <w:numFmt w:val="bullet"/>
+      <w:lvlText w:val="o"/>
+      <w:lvlJc w:val="left"/>
+      <w:pPr>
+        <w:ind w:left="5760" w:hanging="360"/>
+      </w:pPr>
+      <w:rPr>
+        <w:rFonts w:ascii="Courier New" w:hAnsi="Courier New" w:cs="Courier New" w:hint="default"/>
+      </w:rPr>
+    </w:lvl>
+    <w:lvl w:ilvl="8" w:tplc="04090005" w:tentative="1">
+      <w:start w:val="1"/>
+      <w:numFmt w:val="bullet"/>
+      <w:lvlText w:val=""/>
+      <w:lvlJc w:val="left"/>
+      <w:pPr>
+        <w:ind w:left="6480" w:hanging="360"/>
+      </w:pPr>
+      <w:rPr>
+        <w:rFonts w:ascii="Wingdings" w:hAnsi="Wingdings" w:hint="default"/>
+      </w:rPr>
+    </w:lvl>
+  </w:abstractNum>
+  <w:abstractNum w:abstractNumId="35" w15:restartNumberingAfterBreak="0">
     <w:nsid w:val="75934757"/>
     <w:multiLevelType w:val="multilevel"/>
     <w:tmpl w:val="2BC8EE46"/>
@@ -11468,7 +12992,7 @@
       </w:pPr>
     </w:lvl>
   </w:abstractNum>
-  <w:abstractNum w:abstractNumId="29" w15:restartNumberingAfterBreak="0">
+  <w:abstractNum w:abstractNumId="36" w15:restartNumberingAfterBreak="0">
     <w:nsid w:val="76305F7B"/>
     <w:multiLevelType w:val="hybridMultilevel"/>
     <w:tmpl w:val="7BDE6418"/>
@@ -11581,7 +13105,7 @@
       </w:rPr>
     </w:lvl>
   </w:abstractNum>
-  <w:abstractNum w:abstractNumId="30" w15:restartNumberingAfterBreak="0">
+  <w:abstractNum w:abstractNumId="37" w15:restartNumberingAfterBreak="0">
     <w:nsid w:val="79521419"/>
     <w:multiLevelType w:val="hybridMultilevel"/>
     <w:tmpl w:val="80B63244"/>
@@ -11694,98 +13218,387 @@
       </w:rPr>
     </w:lvl>
   </w:abstractNum>
+  <w:abstractNum w:abstractNumId="38" w15:restartNumberingAfterBreak="0">
+    <w:nsid w:val="7A31753C"/>
+    <w:multiLevelType w:val="multilevel"/>
+    <w:tmpl w:val="56F67DBC"/>
+    <w:lvl w:ilvl="0">
+      <w:start w:val="1"/>
+      <w:numFmt w:val="bullet"/>
+      <w:lvlText w:val="‒"/>
+      <w:lvlJc w:val="left"/>
+      <w:pPr>
+        <w:tabs>
+          <w:tab w:val="num" w:pos="720"/>
+        </w:tabs>
+        <w:ind w:left="720" w:hanging="360"/>
+      </w:pPr>
+      <w:rPr>
+        <w:rFonts w:ascii="Times New Roman" w:hAnsi="Times New Roman" w:cs="Times New Roman" w:hint="default"/>
+        <w:sz w:val="20"/>
+      </w:rPr>
+    </w:lvl>
+    <w:lvl w:ilvl="1" w:tentative="1">
+      <w:start w:val="1"/>
+      <w:numFmt w:val="bullet"/>
+      <w:lvlText w:val="o"/>
+      <w:lvlJc w:val="left"/>
+      <w:pPr>
+        <w:tabs>
+          <w:tab w:val="num" w:pos="1440"/>
+        </w:tabs>
+        <w:ind w:left="1440" w:hanging="360"/>
+      </w:pPr>
+      <w:rPr>
+        <w:rFonts w:ascii="Courier New" w:hAnsi="Courier New" w:hint="default"/>
+        <w:sz w:val="20"/>
+      </w:rPr>
+    </w:lvl>
+    <w:lvl w:ilvl="2" w:tentative="1">
+      <w:start w:val="1"/>
+      <w:numFmt w:val="bullet"/>
+      <w:lvlText w:val=""/>
+      <w:lvlJc w:val="left"/>
+      <w:pPr>
+        <w:tabs>
+          <w:tab w:val="num" w:pos="2160"/>
+        </w:tabs>
+        <w:ind w:left="2160" w:hanging="360"/>
+      </w:pPr>
+      <w:rPr>
+        <w:rFonts w:ascii="Wingdings" w:hAnsi="Wingdings" w:hint="default"/>
+        <w:sz w:val="20"/>
+      </w:rPr>
+    </w:lvl>
+    <w:lvl w:ilvl="3" w:tentative="1">
+      <w:start w:val="1"/>
+      <w:numFmt w:val="bullet"/>
+      <w:lvlText w:val=""/>
+      <w:lvlJc w:val="left"/>
+      <w:pPr>
+        <w:tabs>
+          <w:tab w:val="num" w:pos="2880"/>
+        </w:tabs>
+        <w:ind w:left="2880" w:hanging="360"/>
+      </w:pPr>
+      <w:rPr>
+        <w:rFonts w:ascii="Wingdings" w:hAnsi="Wingdings" w:hint="default"/>
+        <w:sz w:val="20"/>
+      </w:rPr>
+    </w:lvl>
+    <w:lvl w:ilvl="4" w:tentative="1">
+      <w:start w:val="1"/>
+      <w:numFmt w:val="bullet"/>
+      <w:lvlText w:val=""/>
+      <w:lvlJc w:val="left"/>
+      <w:pPr>
+        <w:tabs>
+          <w:tab w:val="num" w:pos="3600"/>
+        </w:tabs>
+        <w:ind w:left="3600" w:hanging="360"/>
+      </w:pPr>
+      <w:rPr>
+        <w:rFonts w:ascii="Wingdings" w:hAnsi="Wingdings" w:hint="default"/>
+        <w:sz w:val="20"/>
+      </w:rPr>
+    </w:lvl>
+    <w:lvl w:ilvl="5" w:tentative="1">
+      <w:start w:val="1"/>
+      <w:numFmt w:val="bullet"/>
+      <w:lvlText w:val=""/>
+      <w:lvlJc w:val="left"/>
+      <w:pPr>
+        <w:tabs>
+          <w:tab w:val="num" w:pos="4320"/>
+        </w:tabs>
+        <w:ind w:left="4320" w:hanging="360"/>
+      </w:pPr>
+      <w:rPr>
+        <w:rFonts w:ascii="Wingdings" w:hAnsi="Wingdings" w:hint="default"/>
+        <w:sz w:val="20"/>
+      </w:rPr>
+    </w:lvl>
+    <w:lvl w:ilvl="6" w:tentative="1">
+      <w:start w:val="1"/>
+      <w:numFmt w:val="bullet"/>
+      <w:lvlText w:val=""/>
+      <w:lvlJc w:val="left"/>
+      <w:pPr>
+        <w:tabs>
+          <w:tab w:val="num" w:pos="5040"/>
+        </w:tabs>
+        <w:ind w:left="5040" w:hanging="360"/>
+      </w:pPr>
+      <w:rPr>
+        <w:rFonts w:ascii="Wingdings" w:hAnsi="Wingdings" w:hint="default"/>
+        <w:sz w:val="20"/>
+      </w:rPr>
+    </w:lvl>
+    <w:lvl w:ilvl="7" w:tentative="1">
+      <w:start w:val="1"/>
+      <w:numFmt w:val="bullet"/>
+      <w:lvlText w:val=""/>
+      <w:lvlJc w:val="left"/>
+      <w:pPr>
+        <w:tabs>
+          <w:tab w:val="num" w:pos="5760"/>
+        </w:tabs>
+        <w:ind w:left="5760" w:hanging="360"/>
+      </w:pPr>
+      <w:rPr>
+        <w:rFonts w:ascii="Wingdings" w:hAnsi="Wingdings" w:hint="default"/>
+        <w:sz w:val="20"/>
+      </w:rPr>
+    </w:lvl>
+    <w:lvl w:ilvl="8" w:tentative="1">
+      <w:start w:val="1"/>
+      <w:numFmt w:val="bullet"/>
+      <w:lvlText w:val=""/>
+      <w:lvlJc w:val="left"/>
+      <w:pPr>
+        <w:tabs>
+          <w:tab w:val="num" w:pos="6480"/>
+        </w:tabs>
+        <w:ind w:left="6480" w:hanging="360"/>
+      </w:pPr>
+      <w:rPr>
+        <w:rFonts w:ascii="Wingdings" w:hAnsi="Wingdings" w:hint="default"/>
+        <w:sz w:val="20"/>
+      </w:rPr>
+    </w:lvl>
+  </w:abstractNum>
+  <w:abstractNum w:abstractNumId="39" w15:restartNumberingAfterBreak="0">
+    <w:nsid w:val="7E277EE0"/>
+    <w:multiLevelType w:val="hybridMultilevel"/>
+    <w:tmpl w:val="71B46C2A"/>
+    <w:lvl w:ilvl="0" w:tplc="04090001">
+      <w:start w:val="1"/>
+      <w:numFmt w:val="bullet"/>
+      <w:lvlText w:val=""/>
+      <w:lvlJc w:val="left"/>
+      <w:pPr>
+        <w:ind w:left="720" w:hanging="360"/>
+      </w:pPr>
+      <w:rPr>
+        <w:rFonts w:ascii="Symbol" w:hAnsi="Symbol" w:hint="default"/>
+      </w:rPr>
+    </w:lvl>
+    <w:lvl w:ilvl="1" w:tplc="04090003" w:tentative="1">
+      <w:start w:val="1"/>
+      <w:numFmt w:val="bullet"/>
+      <w:lvlText w:val="o"/>
+      <w:lvlJc w:val="left"/>
+      <w:pPr>
+        <w:ind w:left="1440" w:hanging="360"/>
+      </w:pPr>
+      <w:rPr>
+        <w:rFonts w:ascii="Courier New" w:hAnsi="Courier New" w:cs="Courier New" w:hint="default"/>
+      </w:rPr>
+    </w:lvl>
+    <w:lvl w:ilvl="2" w:tplc="04090005" w:tentative="1">
+      <w:start w:val="1"/>
+      <w:numFmt w:val="bullet"/>
+      <w:lvlText w:val=""/>
+      <w:lvlJc w:val="left"/>
+      <w:pPr>
+        <w:ind w:left="2160" w:hanging="360"/>
+      </w:pPr>
+      <w:rPr>
+        <w:rFonts w:ascii="Wingdings" w:hAnsi="Wingdings" w:hint="default"/>
+      </w:rPr>
+    </w:lvl>
+    <w:lvl w:ilvl="3" w:tplc="04090001" w:tentative="1">
+      <w:start w:val="1"/>
+      <w:numFmt w:val="bullet"/>
+      <w:lvlText w:val=""/>
+      <w:lvlJc w:val="left"/>
+      <w:pPr>
+        <w:ind w:left="2880" w:hanging="360"/>
+      </w:pPr>
+      <w:rPr>
+        <w:rFonts w:ascii="Symbol" w:hAnsi="Symbol" w:hint="default"/>
+      </w:rPr>
+    </w:lvl>
+    <w:lvl w:ilvl="4" w:tplc="04090003" w:tentative="1">
+      <w:start w:val="1"/>
+      <w:numFmt w:val="bullet"/>
+      <w:lvlText w:val="o"/>
+      <w:lvlJc w:val="left"/>
+      <w:pPr>
+        <w:ind w:left="3600" w:hanging="360"/>
+      </w:pPr>
+      <w:rPr>
+        <w:rFonts w:ascii="Courier New" w:hAnsi="Courier New" w:cs="Courier New" w:hint="default"/>
+      </w:rPr>
+    </w:lvl>
+    <w:lvl w:ilvl="5" w:tplc="04090005" w:tentative="1">
+      <w:start w:val="1"/>
+      <w:numFmt w:val="bullet"/>
+      <w:lvlText w:val=""/>
+      <w:lvlJc w:val="left"/>
+      <w:pPr>
+        <w:ind w:left="4320" w:hanging="360"/>
+      </w:pPr>
+      <w:rPr>
+        <w:rFonts w:ascii="Wingdings" w:hAnsi="Wingdings" w:hint="default"/>
+      </w:rPr>
+    </w:lvl>
+    <w:lvl w:ilvl="6" w:tplc="04090001" w:tentative="1">
+      <w:start w:val="1"/>
+      <w:numFmt w:val="bullet"/>
+      <w:lvlText w:val=""/>
+      <w:lvlJc w:val="left"/>
+      <w:pPr>
+        <w:ind w:left="5040" w:hanging="360"/>
+      </w:pPr>
+      <w:rPr>
+        <w:rFonts w:ascii="Symbol" w:hAnsi="Symbol" w:hint="default"/>
+      </w:rPr>
+    </w:lvl>
+    <w:lvl w:ilvl="7" w:tplc="04090003" w:tentative="1">
+      <w:start w:val="1"/>
+      <w:numFmt w:val="bullet"/>
+      <w:lvlText w:val="o"/>
+      <w:lvlJc w:val="left"/>
+      <w:pPr>
+        <w:ind w:left="5760" w:hanging="360"/>
+      </w:pPr>
+      <w:rPr>
+        <w:rFonts w:ascii="Courier New" w:hAnsi="Courier New" w:cs="Courier New" w:hint="default"/>
+      </w:rPr>
+    </w:lvl>
+    <w:lvl w:ilvl="8" w:tplc="04090005" w:tentative="1">
+      <w:start w:val="1"/>
+      <w:numFmt w:val="bullet"/>
+      <w:lvlText w:val=""/>
+      <w:lvlJc w:val="left"/>
+      <w:pPr>
+        <w:ind w:left="6480" w:hanging="360"/>
+      </w:pPr>
+      <w:rPr>
+        <w:rFonts w:ascii="Wingdings" w:hAnsi="Wingdings" w:hint="default"/>
+      </w:rPr>
+    </w:lvl>
+  </w:abstractNum>
   <w:num w:numId="1" w16cid:durableId="633027224">
-    <w:abstractNumId w:val="8"/>
+    <w:abstractNumId w:val="10"/>
   </w:num>
   <w:num w:numId="2" w16cid:durableId="763920346">
-    <w:abstractNumId w:val="5"/>
+    <w:abstractNumId w:val="7"/>
   </w:num>
   <w:num w:numId="3" w16cid:durableId="440757722">
-    <w:abstractNumId w:val="7"/>
+    <w:abstractNumId w:val="9"/>
   </w:num>
   <w:num w:numId="4" w16cid:durableId="1386490397">
-    <w:abstractNumId w:val="23"/>
+    <w:abstractNumId w:val="28"/>
   </w:num>
   <w:num w:numId="5" w16cid:durableId="477260660">
     <w:abstractNumId w:val="0"/>
   </w:num>
   <w:num w:numId="6" w16cid:durableId="660693042">
-    <w:abstractNumId w:val="10"/>
+    <w:abstractNumId w:val="12"/>
   </w:num>
   <w:num w:numId="7" w16cid:durableId="2055809612">
+    <w:abstractNumId w:val="29"/>
+  </w:num>
+  <w:num w:numId="8" w16cid:durableId="1044476696">
+    <w:abstractNumId w:val="36"/>
+  </w:num>
+  <w:num w:numId="9" w16cid:durableId="1430614514">
+    <w:abstractNumId w:val="6"/>
+  </w:num>
+  <w:num w:numId="10" w16cid:durableId="98068553">
+    <w:abstractNumId w:val="35"/>
+  </w:num>
+  <w:num w:numId="11" w16cid:durableId="1713772785">
     <w:abstractNumId w:val="24"/>
   </w:num>
-  <w:num w:numId="8" w16cid:durableId="1044476696">
-    <w:abstractNumId w:val="29"/>
+  <w:num w:numId="12" w16cid:durableId="1602951718">
+    <w:abstractNumId w:val="32"/>
   </w:num>
-  <w:num w:numId="9" w16cid:durableId="1430614514">
+  <w:num w:numId="13" w16cid:durableId="546071357">
+    <w:abstractNumId w:val="37"/>
+  </w:num>
+  <w:num w:numId="14" w16cid:durableId="1788238336">
+    <w:abstractNumId w:val="27"/>
+  </w:num>
+  <w:num w:numId="15" w16cid:durableId="752624588">
+    <w:abstractNumId w:val="13"/>
+  </w:num>
+  <w:num w:numId="16" w16cid:durableId="1198932126">
+    <w:abstractNumId w:val="16"/>
+  </w:num>
+  <w:num w:numId="17" w16cid:durableId="272827356">
+    <w:abstractNumId w:val="20"/>
+  </w:num>
+  <w:num w:numId="18" w16cid:durableId="1797212596">
+    <w:abstractNumId w:val="33"/>
+  </w:num>
+  <w:num w:numId="19" w16cid:durableId="287930901">
+    <w:abstractNumId w:val="2"/>
+  </w:num>
+  <w:num w:numId="20" w16cid:durableId="1323313324">
+    <w:abstractNumId w:val="23"/>
+  </w:num>
+  <w:num w:numId="21" w16cid:durableId="1984116089">
+    <w:abstractNumId w:val="14"/>
+  </w:num>
+  <w:num w:numId="22" w16cid:durableId="592784244">
+    <w:abstractNumId w:val="11"/>
+  </w:num>
+  <w:num w:numId="23" w16cid:durableId="2012755949">
+    <w:abstractNumId w:val="15"/>
+  </w:num>
+  <w:num w:numId="24" w16cid:durableId="935286607">
+    <w:abstractNumId w:val="18"/>
+  </w:num>
+  <w:num w:numId="25" w16cid:durableId="602808813">
+    <w:abstractNumId w:val="19"/>
+  </w:num>
+  <w:num w:numId="26" w16cid:durableId="123237517">
+    <w:abstractNumId w:val="5"/>
+  </w:num>
+  <w:num w:numId="27" w16cid:durableId="1007027075">
+    <w:abstractNumId w:val="30"/>
+  </w:num>
+  <w:num w:numId="28" w16cid:durableId="1882786150">
+    <w:abstractNumId w:val="21"/>
+  </w:num>
+  <w:num w:numId="29" w16cid:durableId="1787195496">
+    <w:abstractNumId w:val="3"/>
+  </w:num>
+  <w:num w:numId="30" w16cid:durableId="244537276">
+    <w:abstractNumId w:val="8"/>
+  </w:num>
+  <w:num w:numId="31" w16cid:durableId="702483948">
+    <w:abstractNumId w:val="26"/>
+  </w:num>
+  <w:num w:numId="32" w16cid:durableId="1831403727">
     <w:abstractNumId w:val="4"/>
   </w:num>
-  <w:num w:numId="10" w16cid:durableId="98068553">
-    <w:abstractNumId w:val="28"/>
+  <w:num w:numId="33" w16cid:durableId="1083332286">
+    <w:abstractNumId w:val="25"/>
   </w:num>
-  <w:num w:numId="11" w16cid:durableId="1713772785">
-    <w:abstractNumId w:val="20"/>
+  <w:num w:numId="34" w16cid:durableId="1530528006">
+    <w:abstractNumId w:val="34"/>
   </w:num>
-  <w:num w:numId="12" w16cid:durableId="1602951718">
-    <w:abstractNumId w:val="26"/>
-  </w:num>
-  <w:num w:numId="13" w16cid:durableId="546071357">
-    <w:abstractNumId w:val="30"/>
-  </w:num>
-  <w:num w:numId="14" w16cid:durableId="1788238336">
+  <w:num w:numId="35" w16cid:durableId="293950881">
     <w:abstractNumId w:val="22"/>
   </w:num>
-  <w:num w:numId="15" w16cid:durableId="752624588">
-    <w:abstractNumId w:val="11"/>
+  <w:num w:numId="36" w16cid:durableId="278269202">
+    <w:abstractNumId w:val="1"/>
   </w:num>
-  <w:num w:numId="16" w16cid:durableId="1198932126">
-    <w:abstractNumId w:val="14"/>
+  <w:num w:numId="37" w16cid:durableId="1279216418">
+    <w:abstractNumId w:val="38"/>
   </w:num>
-  <w:num w:numId="17" w16cid:durableId="272827356">
+  <w:num w:numId="38" w16cid:durableId="1851407453">
+    <w:abstractNumId w:val="39"/>
+  </w:num>
+  <w:num w:numId="39" w16cid:durableId="699432539">
     <w:abstractNumId w:val="17"/>
   </w:num>
-  <w:num w:numId="18" w16cid:durableId="1797212596">
-    <w:abstractNumId w:val="27"/>
-  </w:num>
-  <w:num w:numId="19" w16cid:durableId="287930901">
-    <w:abstractNumId w:val="1"/>
-  </w:num>
-  <w:num w:numId="20" w16cid:durableId="1323313324">
-    <w:abstractNumId w:val="19"/>
-  </w:num>
-  <w:num w:numId="21" w16cid:durableId="1984116089">
-    <w:abstractNumId w:val="12"/>
-  </w:num>
-  <w:num w:numId="22" w16cid:durableId="592784244">
-    <w:abstractNumId w:val="9"/>
-  </w:num>
-  <w:num w:numId="23" w16cid:durableId="2012755949">
-    <w:abstractNumId w:val="13"/>
-  </w:num>
-  <w:num w:numId="24" w16cid:durableId="935286607">
-    <w:abstractNumId w:val="15"/>
-  </w:num>
-  <w:num w:numId="25" w16cid:durableId="602808813">
-    <w:abstractNumId w:val="16"/>
-  </w:num>
-  <w:num w:numId="26" w16cid:durableId="123237517">
-    <w:abstractNumId w:val="3"/>
-  </w:num>
-  <w:num w:numId="27" w16cid:durableId="1007027075">
-    <w:abstractNumId w:val="25"/>
-  </w:num>
-  <w:num w:numId="28" w16cid:durableId="1882786150">
-    <w:abstractNumId w:val="18"/>
-  </w:num>
-  <w:num w:numId="29" w16cid:durableId="1787195496">
-    <w:abstractNumId w:val="2"/>
-  </w:num>
-  <w:num w:numId="30" w16cid:durableId="244537276">
-    <w:abstractNumId w:val="6"/>
-  </w:num>
-  <w:num w:numId="31" w16cid:durableId="702483948">
-    <w:abstractNumId w:val="21"/>
+  <w:num w:numId="40" w16cid:durableId="465392501">
+    <w:abstractNumId w:val="31"/>
   </w:num>
   <w:numIdMacAtCleanup w:val="9"/>
 </w:numbering>

</xml_diff>